<commit_message>
in built functions added
</commit_message>
<xml_diff>
--- a/notes/17. In Built Functions.docx
+++ b/notes/17. In Built Functions.docx
@@ -2188,14 +2188,7 @@
           <w:szCs w:val="32"/>
         </w:rPr>
         <w:lastRenderedPageBreak/>
-        <w:t xml:space="preserve">-- </w:t>
-      </w:r>
-      <w:r>
-        <w:rPr>
-          <w:sz w:val="32"/>
-          <w:szCs w:val="32"/>
-        </w:rPr>
-        <w:t>It is generally used with the SELECT statement to handle null values effectively.</w:t>
+        <w:t>-- It is generally used with the SELECT statement to handle null values effectively.</w:t>
       </w:r>
     </w:p>
     <w:p>
@@ -2236,6 +2229,16 @@
     </w:p>
     <w:p>
       <w:pPr>
+        <w:pStyle w:val="HTMLPreformatted"/>
+        <w:rPr>
+          <w:rFonts w:asciiTheme="minorHAnsi" w:hAnsiTheme="minorHAnsi" w:cstheme="minorHAnsi"/>
+          <w:sz w:val="28"/>
+          <w:szCs w:val="28"/>
+        </w:rPr>
+      </w:pPr>
+    </w:p>
+    <w:p>
+      <w:pPr>
         <w:rPr>
           <w:sz w:val="32"/>
           <w:szCs w:val="32"/>
@@ -2268,21 +2271,296 @@
           <w:sz w:val="32"/>
           <w:szCs w:val="32"/>
         </w:rPr>
+        <w:t>-- It returns the first argument that is not null.</w:t>
+      </w:r>
+    </w:p>
+    <w:p>
+      <w:pPr>
+        <w:rPr>
+          <w:sz w:val="32"/>
+          <w:szCs w:val="32"/>
+        </w:rPr>
+      </w:pPr>
+      <w:r>
+        <w:rPr>
+          <w:sz w:val="32"/>
+          <w:szCs w:val="32"/>
+        </w:rPr>
+        <w:t>-- If all arguments are null, the COALESCE function will return null.</w:t>
+      </w:r>
+    </w:p>
+    <w:p>
+      <w:pPr>
+        <w:rPr>
+          <w:sz w:val="32"/>
+          <w:szCs w:val="32"/>
+        </w:rPr>
+      </w:pPr>
+      <w:r>
+        <w:rPr>
+          <w:sz w:val="32"/>
+          <w:szCs w:val="32"/>
+        </w:rPr>
+        <w:t>-- The COALESCE function evaluates arguments from left to right until it finds the first non-null argument. All the remaining arguments from the first non-null argument are not evaluated.</w:t>
+      </w:r>
+    </w:p>
+    <w:p>
+      <w:pPr>
+        <w:ind w:left="720"/>
+        <w:rPr>
+          <w:sz w:val="28"/>
+          <w:szCs w:val="28"/>
+        </w:rPr>
+      </w:pPr>
+      <w:r>
+        <w:rPr>
+          <w:sz w:val="28"/>
+          <w:szCs w:val="28"/>
+        </w:rPr>
+        <w:t>SELECT job_title, (</w:t>
+      </w:r>
+      <w:proofErr w:type="gramStart"/>
+      <w:r>
+        <w:rPr>
+          <w:sz w:val="28"/>
+          <w:szCs w:val="28"/>
+        </w:rPr>
+        <w:t>COALESCE(</w:t>
+      </w:r>
+      <w:proofErr w:type="gramEnd"/>
+      <w:r>
+        <w:rPr>
+          <w:sz w:val="28"/>
+          <w:szCs w:val="28"/>
+        </w:rPr>
+        <w:t>max_salary, 0)-min_salary/2) as avg_salary FROM dev_schema.job;</w:t>
+      </w:r>
+    </w:p>
+    <w:p>
+      <w:pPr>
+        <w:rPr>
+          <w:sz w:val="32"/>
+          <w:szCs w:val="32"/>
+        </w:rPr>
+      </w:pPr>
+    </w:p>
+    <w:p>
+      <w:pPr>
+        <w:jc w:val="center"/>
+        <w:rPr>
+          <w:sz w:val="40"/>
+          <w:szCs w:val="40"/>
+          <w:u w:val="single"/>
+        </w:rPr>
+      </w:pPr>
+      <w:proofErr w:type="gramStart"/>
+      <w:r>
+        <w:rPr>
+          <w:sz w:val="40"/>
+          <w:szCs w:val="40"/>
+          <w:u w:val="single"/>
+        </w:rPr>
+        <w:t>Cast(</w:t>
+      </w:r>
+      <w:proofErr w:type="gramEnd"/>
+      <w:r>
+        <w:rPr>
+          <w:sz w:val="40"/>
+          <w:szCs w:val="40"/>
+          <w:u w:val="single"/>
+        </w:rPr>
+        <w:t>)</w:t>
+      </w:r>
+    </w:p>
+    <w:p>
+      <w:pPr>
+        <w:pStyle w:val="NormalWeb"/>
+        <w:rPr>
+          <w:rFonts w:asciiTheme="minorHAnsi" w:hAnsiTheme="minorHAnsi" w:cstheme="minorHAnsi"/>
+          <w:color w:val="000000"/>
+          <w:sz w:val="32"/>
+          <w:szCs w:val="32"/>
+          <w:shd w:val="clear" w:color="auto" w:fill="FFFFFF"/>
+        </w:rPr>
+      </w:pPr>
+      <w:r>
+        <w:rPr>
+          <w:sz w:val="32"/>
+          <w:szCs w:val="32"/>
+        </w:rPr>
+        <w:t>--</w:t>
+      </w:r>
+      <w:r>
+        <w:rPr>
+          <w:sz w:val="32"/>
+          <w:szCs w:val="32"/>
+        </w:rPr>
+        <w:t xml:space="preserve"> </w:t>
+      </w:r>
+      <w:r>
+        <w:rPr>
+          <w:rFonts w:asciiTheme="minorHAnsi" w:hAnsiTheme="minorHAnsi" w:cstheme="minorHAnsi"/>
+          <w:sz w:val="32"/>
+          <w:szCs w:val="32"/>
+        </w:rPr>
+        <w:t xml:space="preserve">PostgreSQL supports a CAST operator that is used to </w:t>
+      </w:r>
+      <w:r>
+        <w:rPr>
+          <w:rFonts w:asciiTheme="minorHAnsi" w:hAnsiTheme="minorHAnsi" w:cstheme="minorHAnsi"/>
+          <w:color w:val="000000"/>
+          <w:sz w:val="32"/>
+          <w:szCs w:val="32"/>
+          <w:shd w:val="clear" w:color="auto" w:fill="FFFFFF"/>
+        </w:rPr>
+        <w:t>convert a value of one type to another.</w:t>
+      </w:r>
+    </w:p>
+    <w:p>
+      <w:pPr>
+        <w:pStyle w:val="HTMLPreformatted"/>
+        <w:rPr>
+          <w:rFonts w:asciiTheme="minorHAnsi" w:hAnsiTheme="minorHAnsi" w:cstheme="minorHAnsi"/>
+          <w:sz w:val="28"/>
+          <w:szCs w:val="28"/>
+        </w:rPr>
+      </w:pPr>
+      <w:r>
+        <w:rPr>
+          <w:rFonts w:asciiTheme="minorHAnsi" w:hAnsiTheme="minorHAnsi" w:cstheme="minorHAnsi"/>
+          <w:color w:val="000000"/>
+          <w:sz w:val="28"/>
+          <w:szCs w:val="28"/>
+          <w:shd w:val="clear" w:color="auto" w:fill="FFFFFF"/>
+        </w:rPr>
+        <w:tab/>
+      </w:r>
+      <w:r>
+        <w:rPr>
+          <w:rStyle w:val="Strong"/>
+          <w:rFonts w:asciiTheme="minorHAnsi" w:hAnsiTheme="minorHAnsi" w:cstheme="minorHAnsi"/>
+          <w:color w:val="000000"/>
+          <w:sz w:val="28"/>
+          <w:szCs w:val="28"/>
+        </w:rPr>
+        <w:t xml:space="preserve">Syntax: </w:t>
+      </w:r>
+      <w:r>
+        <w:rPr>
+          <w:rFonts w:asciiTheme="minorHAnsi" w:hAnsiTheme="minorHAnsi" w:cstheme="minorHAnsi"/>
+          <w:sz w:val="28"/>
+          <w:szCs w:val="28"/>
+        </w:rPr>
+        <w:t xml:space="preserve">CAST </w:t>
+      </w:r>
+      <w:proofErr w:type="gramStart"/>
+      <w:r>
+        <w:rPr>
+          <w:rFonts w:asciiTheme="minorHAnsi" w:hAnsiTheme="minorHAnsi" w:cstheme="minorHAnsi"/>
+          <w:sz w:val="28"/>
+          <w:szCs w:val="28"/>
+        </w:rPr>
+        <w:t>( expression</w:t>
+      </w:r>
+      <w:proofErr w:type="gramEnd"/>
+      <w:r>
+        <w:rPr>
+          <w:rFonts w:asciiTheme="minorHAnsi" w:hAnsiTheme="minorHAnsi" w:cstheme="minorHAnsi"/>
+          <w:sz w:val="28"/>
+          <w:szCs w:val="28"/>
+        </w:rPr>
+        <w:t xml:space="preserve"> AS target_type );</w:t>
+      </w:r>
+    </w:p>
+    <w:p>
+      <w:pPr>
+        <w:pStyle w:val="NormalWeb"/>
+        <w:rPr>
+          <w:rFonts w:asciiTheme="minorHAnsi" w:hAnsiTheme="minorHAnsi" w:cstheme="minorHAnsi"/>
+          <w:color w:val="000000"/>
+          <w:sz w:val="32"/>
+          <w:szCs w:val="32"/>
+          <w:shd w:val="clear" w:color="auto" w:fill="FFFFFF"/>
+        </w:rPr>
+      </w:pPr>
+      <w:r>
+        <w:rPr>
+          <w:rFonts w:asciiTheme="minorHAnsi" w:hAnsiTheme="minorHAnsi" w:cstheme="minorHAnsi"/>
+          <w:sz w:val="32"/>
+          <w:szCs w:val="32"/>
+        </w:rPr>
         <w:t xml:space="preserve">-- </w:t>
       </w:r>
       <w:r>
         <w:rPr>
-          <w:sz w:val="32"/>
-          <w:szCs w:val="32"/>
-        </w:rPr>
-        <w:t>It returns the first argument that is not null.</w:t>
-      </w:r>
-    </w:p>
-    <w:p>
-      <w:pPr>
-        <w:rPr>
-          <w:sz w:val="32"/>
-          <w:szCs w:val="32"/>
+          <w:rFonts w:asciiTheme="minorHAnsi" w:hAnsiTheme="minorHAnsi" w:cstheme="minorHAnsi"/>
+          <w:color w:val="000000"/>
+          <w:sz w:val="32"/>
+          <w:szCs w:val="32"/>
+          <w:shd w:val="clear" w:color="auto" w:fill="FFFFFF"/>
+        </w:rPr>
+        <w:t>The following statement converts a string constant to an integer:</w:t>
+      </w:r>
+    </w:p>
+    <w:p>
+      <w:pPr>
+        <w:pStyle w:val="NormalWeb"/>
+        <w:rPr>
+          <w:rFonts w:asciiTheme="minorHAnsi" w:hAnsiTheme="minorHAnsi" w:cstheme="minorHAnsi"/>
+          <w:sz w:val="28"/>
+          <w:szCs w:val="28"/>
+        </w:rPr>
+      </w:pPr>
+      <w:r>
+        <w:rPr>
+          <w:rFonts w:asciiTheme="minorHAnsi" w:hAnsiTheme="minorHAnsi" w:cstheme="minorHAnsi"/>
+          <w:color w:val="000000"/>
+          <w:sz w:val="28"/>
+          <w:szCs w:val="28"/>
+          <w:shd w:val="clear" w:color="auto" w:fill="FFFFFF"/>
+        </w:rPr>
+        <w:tab/>
+      </w:r>
+      <w:r>
+        <w:rPr>
+          <w:rFonts w:asciiTheme="minorHAnsi" w:hAnsiTheme="minorHAnsi" w:cstheme="minorHAnsi"/>
+          <w:color w:val="000000"/>
+          <w:sz w:val="28"/>
+          <w:szCs w:val="28"/>
+          <w:shd w:val="clear" w:color="auto" w:fill="FFFFFF"/>
+        </w:rPr>
+        <w:t xml:space="preserve">SELECT </w:t>
+      </w:r>
+      <w:proofErr w:type="gramStart"/>
+      <w:r>
+        <w:rPr>
+          <w:rFonts w:asciiTheme="minorHAnsi" w:hAnsiTheme="minorHAnsi" w:cstheme="minorHAnsi"/>
+          <w:color w:val="000000"/>
+          <w:sz w:val="28"/>
+          <w:szCs w:val="28"/>
+          <w:shd w:val="clear" w:color="auto" w:fill="FFFFFF"/>
+        </w:rPr>
+        <w:t>CAST(</w:t>
+      </w:r>
+      <w:proofErr w:type="gramEnd"/>
+      <w:r>
+        <w:rPr>
+          <w:rFonts w:asciiTheme="minorHAnsi" w:hAnsiTheme="minorHAnsi" w:cstheme="minorHAnsi"/>
+          <w:color w:val="000000"/>
+          <w:sz w:val="28"/>
+          <w:szCs w:val="28"/>
+          <w:shd w:val="clear" w:color="auto" w:fill="FFFFFF"/>
+        </w:rPr>
+        <w:t>'100' AS INTEGER);</w:t>
+      </w:r>
+    </w:p>
+    <w:p>
+      <w:pPr>
+        <w:rPr>
+          <w:color w:val="000000"/>
+          <w:sz w:val="32"/>
+          <w:szCs w:val="32"/>
+          <w:shd w:val="clear" w:color="auto" w:fill="FFFFFF"/>
         </w:rPr>
       </w:pPr>
       <w:r>
@@ -2294,83 +2572,1089 @@
       </w:r>
       <w:r>
         <w:rPr>
-          <w:sz w:val="32"/>
-          <w:szCs w:val="32"/>
-        </w:rPr>
-        <w:t>If all arguments are null, the COALESCE function will return null.</w:t>
-      </w:r>
-    </w:p>
-    <w:p>
-      <w:pPr>
-        <w:rPr>
-          <w:sz w:val="32"/>
-          <w:szCs w:val="32"/>
-        </w:rPr>
-      </w:pPr>
-      <w:r>
-        <w:rPr>
-          <w:sz w:val="32"/>
-          <w:szCs w:val="32"/>
-        </w:rPr>
-        <w:t>-- T</w:t>
-      </w:r>
-      <w:r>
-        <w:rPr>
-          <w:sz w:val="32"/>
-          <w:szCs w:val="32"/>
-        </w:rPr>
-        <w:t>he COALESCE function evaluates arguments from left to right until it finds the first non-null argument.</w:t>
-      </w:r>
-      <w:r>
-        <w:rPr>
-          <w:sz w:val="32"/>
-          <w:szCs w:val="32"/>
+          <w:color w:val="000000"/>
+          <w:sz w:val="32"/>
+          <w:szCs w:val="32"/>
+          <w:shd w:val="clear" w:color="auto" w:fill="FFFFFF"/>
+        </w:rPr>
+        <w:t>If the expression cannot be converted to the target type, PostgreSQL will raise an error. See the following:</w:t>
+      </w:r>
+    </w:p>
+    <w:p>
+      <w:pPr>
+        <w:rPr>
+          <w:color w:val="000000"/>
+          <w:sz w:val="28"/>
+          <w:szCs w:val="28"/>
+          <w:shd w:val="clear" w:color="auto" w:fill="FFFFFF"/>
+        </w:rPr>
+      </w:pPr>
+      <w:r>
+        <w:rPr>
+          <w:color w:val="000000"/>
+          <w:sz w:val="28"/>
+          <w:szCs w:val="28"/>
+          <w:shd w:val="clear" w:color="auto" w:fill="FFFFFF"/>
+        </w:rPr>
+        <w:tab/>
+      </w:r>
+      <w:r>
+        <w:rPr>
+          <w:color w:val="000000"/>
+          <w:sz w:val="28"/>
+          <w:szCs w:val="28"/>
+          <w:shd w:val="clear" w:color="auto" w:fill="FFFFFF"/>
+        </w:rPr>
+        <w:t xml:space="preserve">SELECT </w:t>
+      </w:r>
+      <w:proofErr w:type="gramStart"/>
+      <w:r>
+        <w:rPr>
+          <w:color w:val="000000"/>
+          <w:sz w:val="28"/>
+          <w:szCs w:val="28"/>
+          <w:shd w:val="clear" w:color="auto" w:fill="FFFFFF"/>
+        </w:rPr>
+        <w:t>CAST(</w:t>
+      </w:r>
+      <w:proofErr w:type="gramEnd"/>
+      <w:r>
+        <w:rPr>
+          <w:color w:val="000000"/>
+          <w:sz w:val="28"/>
+          <w:szCs w:val="28"/>
+          <w:shd w:val="clear" w:color="auto" w:fill="FFFFFF"/>
+        </w:rPr>
+        <w:t>'10C' AS INTEGER);</w:t>
+      </w:r>
+    </w:p>
+    <w:p>
+      <w:pPr>
+        <w:pStyle w:val="NormalWeb"/>
+        <w:rPr>
+          <w:rFonts w:asciiTheme="minorHAnsi" w:hAnsiTheme="minorHAnsi" w:cstheme="minorHAnsi"/>
+          <w:sz w:val="32"/>
+          <w:szCs w:val="32"/>
+        </w:rPr>
+      </w:pPr>
+      <w:r>
+        <w:rPr>
+          <w:color w:val="000000"/>
+          <w:sz w:val="32"/>
+          <w:szCs w:val="32"/>
+          <w:shd w:val="clear" w:color="auto" w:fill="FFFFFF"/>
+        </w:rPr>
+        <w:t xml:space="preserve">-- </w:t>
+      </w:r>
+      <w:r>
+        <w:rPr>
+          <w:rFonts w:asciiTheme="minorHAnsi" w:hAnsiTheme="minorHAnsi" w:cstheme="minorHAnsi"/>
+          <w:color w:val="000000"/>
+          <w:sz w:val="32"/>
+          <w:szCs w:val="32"/>
+          <w:shd w:val="clear" w:color="auto" w:fill="FFFFFF"/>
+        </w:rPr>
+        <w:t xml:space="preserve">This example uses the </w:t>
+      </w:r>
+      <w:r>
+        <w:rPr>
+          <w:rFonts w:asciiTheme="minorHAnsi" w:hAnsiTheme="minorHAnsi" w:cstheme="minorHAnsi"/>
+          <w:sz w:val="32"/>
+          <w:szCs w:val="32"/>
+        </w:rPr>
+        <w:t>CAST</w:t>
+      </w:r>
+      <w:r>
+        <w:rPr>
+          <w:rFonts w:asciiTheme="minorHAnsi" w:hAnsiTheme="minorHAnsi" w:cstheme="minorHAnsi"/>
+          <w:color w:val="000000"/>
+          <w:sz w:val="32"/>
+          <w:szCs w:val="32"/>
+          <w:shd w:val="clear" w:color="auto" w:fill="FFFFFF"/>
+        </w:rPr>
+        <w:t xml:space="preserve"> to convert a string to a </w:t>
+      </w:r>
+      <w:r>
+        <w:rPr>
+          <w:rFonts w:asciiTheme="minorHAnsi" w:hAnsiTheme="minorHAnsi" w:cstheme="minorHAnsi"/>
+          <w:sz w:val="32"/>
+          <w:szCs w:val="32"/>
+        </w:rPr>
+        <w:t>date</w:t>
+      </w:r>
+      <w:r>
+        <w:rPr>
+          <w:rFonts w:asciiTheme="minorHAnsi" w:hAnsiTheme="minorHAnsi" w:cstheme="minorHAnsi"/>
+          <w:color w:val="000000"/>
+          <w:sz w:val="32"/>
+          <w:szCs w:val="32"/>
+          <w:shd w:val="clear" w:color="auto" w:fill="FFFFFF"/>
+        </w:rPr>
+        <w:t>:</w:t>
+      </w:r>
+    </w:p>
+    <w:p>
+      <w:pPr>
+        <w:rPr>
+          <w:rFonts w:cstheme="minorHAnsi"/>
+          <w:sz w:val="28"/>
+          <w:szCs w:val="28"/>
+        </w:rPr>
+      </w:pPr>
+      <w:r>
+        <w:rPr>
+          <w:rFonts w:cstheme="minorHAnsi"/>
+          <w:sz w:val="32"/>
+          <w:szCs w:val="32"/>
+        </w:rPr>
+        <w:tab/>
+      </w:r>
+      <w:r>
+        <w:rPr>
+          <w:rFonts w:cstheme="minorHAnsi"/>
+          <w:sz w:val="28"/>
+          <w:szCs w:val="28"/>
+        </w:rPr>
+        <w:t>SELECT CAST ('2020-01-01' AS DATE), CAST ('01-OCT-2020' AS DATE);</w:t>
+      </w:r>
+    </w:p>
+    <w:p>
+      <w:pPr>
+        <w:pStyle w:val="NormalWeb"/>
+      </w:pPr>
+      <w:r>
+        <w:rPr>
+          <w:rFonts w:cstheme="minorHAnsi"/>
+          <w:sz w:val="32"/>
+          <w:szCs w:val="32"/>
+        </w:rPr>
+        <w:lastRenderedPageBreak/>
+        <w:t xml:space="preserve">-- </w:t>
+      </w:r>
+      <w:r>
+        <w:rPr>
+          <w:rFonts w:asciiTheme="minorHAnsi" w:hAnsiTheme="minorHAnsi" w:cstheme="minorHAnsi"/>
+          <w:color w:val="000000"/>
+          <w:sz w:val="32"/>
+          <w:szCs w:val="32"/>
+          <w:shd w:val="clear" w:color="auto" w:fill="FFFFFF"/>
+        </w:rPr>
+        <w:t xml:space="preserve">This example uses the </w:t>
+      </w:r>
+      <w:proofErr w:type="gramStart"/>
+      <w:r>
+        <w:rPr>
+          <w:rFonts w:asciiTheme="minorHAnsi" w:hAnsiTheme="minorHAnsi" w:cstheme="minorHAnsi"/>
+          <w:sz w:val="32"/>
+          <w:szCs w:val="32"/>
+        </w:rPr>
+        <w:t>CAST(</w:t>
+      </w:r>
+      <w:proofErr w:type="gramEnd"/>
+      <w:r>
+        <w:rPr>
+          <w:rFonts w:asciiTheme="minorHAnsi" w:hAnsiTheme="minorHAnsi" w:cstheme="minorHAnsi"/>
+          <w:sz w:val="32"/>
+          <w:szCs w:val="32"/>
+        </w:rPr>
+        <w:t>)</w:t>
+      </w:r>
+      <w:r>
+        <w:rPr>
+          <w:rFonts w:asciiTheme="minorHAnsi" w:hAnsiTheme="minorHAnsi" w:cstheme="minorHAnsi"/>
+          <w:color w:val="000000"/>
+          <w:sz w:val="32"/>
+          <w:szCs w:val="32"/>
+          <w:shd w:val="clear" w:color="auto" w:fill="FFFFFF"/>
+        </w:rPr>
+        <w:t xml:space="preserve"> to convert the string ‘true’, ‘T’ to true and ‘false’, ‘F’ to false:</w:t>
+      </w:r>
+    </w:p>
+    <w:p>
+      <w:pPr>
+        <w:rPr>
+          <w:rFonts w:cstheme="minorHAnsi"/>
+          <w:sz w:val="28"/>
+          <w:szCs w:val="28"/>
+        </w:rPr>
+      </w:pPr>
+      <w:r>
+        <w:rPr>
+          <w:rFonts w:cstheme="minorHAnsi"/>
+          <w:sz w:val="32"/>
+          <w:szCs w:val="32"/>
+        </w:rPr>
+        <w:tab/>
+      </w:r>
+      <w:r>
+        <w:rPr>
+          <w:rFonts w:cstheme="minorHAnsi"/>
+          <w:sz w:val="28"/>
+          <w:szCs w:val="28"/>
+        </w:rPr>
+        <w:t xml:space="preserve">SELECT </w:t>
+      </w:r>
+      <w:proofErr w:type="gramStart"/>
+      <w:r>
+        <w:rPr>
+          <w:rFonts w:cstheme="minorHAnsi"/>
+          <w:sz w:val="28"/>
+          <w:szCs w:val="28"/>
+        </w:rPr>
+        <w:t>CAST(</w:t>
+      </w:r>
+      <w:proofErr w:type="gramEnd"/>
+      <w:r>
+        <w:rPr>
+          <w:rFonts w:cstheme="minorHAnsi"/>
+          <w:sz w:val="28"/>
+          <w:szCs w:val="28"/>
+        </w:rPr>
+        <w:t>'true' AS BOOLEAN), CAST('false' as BOOLEAN), CAST('T' as BOOLEAN), CAST('F' as BOOLEAN);</w:t>
+      </w:r>
+    </w:p>
+    <w:p>
+      <w:pPr>
+        <w:rPr>
+          <w:rFonts w:cstheme="minorHAnsi"/>
+          <w:sz w:val="28"/>
+          <w:szCs w:val="28"/>
+        </w:rPr>
+      </w:pPr>
+    </w:p>
+    <w:p>
+      <w:pPr>
+        <w:jc w:val="center"/>
+        <w:rPr>
+          <w:rFonts w:cstheme="minorHAnsi"/>
+          <w:sz w:val="40"/>
+          <w:szCs w:val="40"/>
+          <w:u w:val="single"/>
+        </w:rPr>
+      </w:pPr>
+      <w:proofErr w:type="gramStart"/>
+      <w:r>
+        <w:rPr>
+          <w:rFonts w:cstheme="minorHAnsi"/>
+          <w:sz w:val="40"/>
+          <w:szCs w:val="40"/>
+          <w:u w:val="single"/>
+        </w:rPr>
+        <w:t>SUM(</w:t>
+      </w:r>
+      <w:proofErr w:type="gramEnd"/>
+      <w:r>
+        <w:rPr>
+          <w:rFonts w:cstheme="minorHAnsi"/>
+          <w:sz w:val="40"/>
+          <w:szCs w:val="40"/>
+          <w:u w:val="single"/>
+        </w:rPr>
+        <w:t>)</w:t>
+      </w:r>
+    </w:p>
+    <w:p>
+      <w:pPr>
+        <w:rPr>
+          <w:rFonts w:cstheme="minorHAnsi"/>
+          <w:sz w:val="32"/>
+          <w:szCs w:val="32"/>
+        </w:rPr>
+      </w:pPr>
+      <w:r>
+        <w:rPr>
+          <w:rFonts w:cstheme="minorHAnsi"/>
+          <w:sz w:val="32"/>
+          <w:szCs w:val="32"/>
+        </w:rPr>
+        <w:t xml:space="preserve">-- </w:t>
+      </w:r>
+      <w:r>
+        <w:rPr>
+          <w:rFonts w:cstheme="minorHAnsi"/>
+          <w:sz w:val="32"/>
+          <w:szCs w:val="32"/>
+        </w:rPr>
+        <w:t xml:space="preserve">PostgreSQL provides with a </w:t>
+      </w:r>
+      <w:proofErr w:type="gramStart"/>
+      <w:r>
+        <w:rPr>
+          <w:rFonts w:cstheme="minorHAnsi"/>
+          <w:sz w:val="32"/>
+          <w:szCs w:val="32"/>
+        </w:rPr>
+        <w:t>SUM(</w:t>
+      </w:r>
+      <w:proofErr w:type="gramEnd"/>
+      <w:r>
+        <w:rPr>
+          <w:rFonts w:cstheme="minorHAnsi"/>
+          <w:sz w:val="32"/>
+          <w:szCs w:val="32"/>
+        </w:rPr>
+        <w:t>) function that is used to get the addition of values of a numeric column.</w:t>
+      </w:r>
+    </w:p>
+    <w:p>
+      <w:pPr>
+        <w:pStyle w:val="HTMLPreformatted"/>
+        <w:rPr>
+          <w:rFonts w:asciiTheme="minorHAnsi" w:hAnsiTheme="minorHAnsi" w:cstheme="minorHAnsi"/>
+          <w:sz w:val="28"/>
+          <w:szCs w:val="28"/>
+        </w:rPr>
+      </w:pPr>
+      <w:r>
+        <w:rPr>
+          <w:rFonts w:asciiTheme="minorHAnsi" w:hAnsiTheme="minorHAnsi" w:cstheme="minorHAnsi"/>
+          <w:sz w:val="28"/>
+          <w:szCs w:val="28"/>
+        </w:rPr>
+        <w:tab/>
+      </w:r>
+      <w:r>
+        <w:rPr>
+          <w:rStyle w:val="Strong"/>
+          <w:rFonts w:asciiTheme="minorHAnsi" w:hAnsiTheme="minorHAnsi" w:cstheme="minorHAnsi"/>
+          <w:sz w:val="28"/>
+          <w:szCs w:val="28"/>
+        </w:rPr>
+        <w:t>Syntax:</w:t>
+      </w:r>
+      <w:r>
+        <w:rPr>
+          <w:rFonts w:asciiTheme="minorHAnsi" w:hAnsiTheme="minorHAnsi" w:cstheme="minorHAnsi"/>
+          <w:sz w:val="28"/>
+          <w:szCs w:val="28"/>
         </w:rPr>
         <w:t xml:space="preserve"> </w:t>
       </w:r>
-      <w:r>
-        <w:rPr>
-          <w:sz w:val="32"/>
-          <w:szCs w:val="32"/>
-        </w:rPr>
-        <w:t>All the remaining arguments from the first non-null argument are not evaluated.</w:t>
-      </w:r>
-    </w:p>
-    <w:p>
-      <w:pPr>
+      <w:proofErr w:type="gramStart"/>
+      <w:r>
+        <w:rPr>
+          <w:rFonts w:asciiTheme="minorHAnsi" w:hAnsiTheme="minorHAnsi" w:cstheme="minorHAnsi"/>
+          <w:sz w:val="28"/>
+          <w:szCs w:val="28"/>
+        </w:rPr>
+        <w:t>SUM(</w:t>
+      </w:r>
+      <w:proofErr w:type="gramEnd"/>
+      <w:r>
+        <w:rPr>
+          <w:rFonts w:asciiTheme="minorHAnsi" w:hAnsiTheme="minorHAnsi" w:cstheme="minorHAnsi"/>
+          <w:sz w:val="28"/>
+          <w:szCs w:val="28"/>
+        </w:rPr>
+        <w:t>column)</w:t>
+      </w:r>
+    </w:p>
+    <w:p>
+      <w:pPr>
+        <w:pStyle w:val="NormalWeb"/>
+        <w:rPr>
+          <w:rFonts w:asciiTheme="minorHAnsi" w:hAnsiTheme="minorHAnsi" w:cstheme="minorHAnsi"/>
+          <w:sz w:val="32"/>
+          <w:szCs w:val="32"/>
+        </w:rPr>
+      </w:pPr>
+      <w:r>
+        <w:rPr>
+          <w:rFonts w:asciiTheme="minorHAnsi" w:hAnsiTheme="minorHAnsi" w:cstheme="minorHAnsi"/>
+          <w:sz w:val="32"/>
+          <w:szCs w:val="32"/>
+        </w:rPr>
+        <w:t xml:space="preserve">-- </w:t>
+      </w:r>
+      <w:r>
+        <w:rPr>
+          <w:rFonts w:asciiTheme="minorHAnsi" w:hAnsiTheme="minorHAnsi" w:cstheme="minorHAnsi"/>
+          <w:sz w:val="32"/>
+          <w:szCs w:val="32"/>
+        </w:rPr>
+        <w:t>The following points needs to be kept in mind while using the above function:</w:t>
+      </w:r>
+    </w:p>
+    <w:p>
+      <w:pPr>
+        <w:numPr>
+          <w:ilvl w:val="0"/>
+          <w:numId w:val="2"/>
+        </w:numPr>
+        <w:spacing w:before="100" w:beforeAutospacing="1" w:after="100" w:afterAutospacing="1" w:line="240" w:lineRule="auto"/>
+        <w:rPr>
+          <w:rFonts w:eastAsia="Times New Roman" w:cstheme="minorHAnsi"/>
+          <w:kern w:val="0"/>
+          <w:sz w:val="32"/>
+          <w:szCs w:val="32"/>
+          <w:lang w:eastAsia="en-IN"/>
+          <w14:ligatures w14:val="none"/>
+        </w:rPr>
+      </w:pPr>
+      <w:r>
+        <w:rPr>
+          <w:rFonts w:eastAsia="Times New Roman" w:cstheme="minorHAnsi"/>
+          <w:kern w:val="0"/>
+          <w:sz w:val="32"/>
+          <w:szCs w:val="32"/>
+          <w:lang w:eastAsia="en-IN"/>
+          <w14:ligatures w14:val="none"/>
+        </w:rPr>
+        <w:t xml:space="preserve">It ignores all NULL values. </w:t>
+      </w:r>
+    </w:p>
+    <w:p>
+      <w:pPr>
+        <w:numPr>
+          <w:ilvl w:val="0"/>
+          <w:numId w:val="2"/>
+        </w:numPr>
+        <w:spacing w:before="100" w:beforeAutospacing="1" w:after="100" w:afterAutospacing="1" w:line="240" w:lineRule="auto"/>
+        <w:rPr>
+          <w:rFonts w:eastAsia="Times New Roman" w:cstheme="minorHAnsi"/>
+          <w:kern w:val="0"/>
+          <w:sz w:val="32"/>
+          <w:szCs w:val="32"/>
+          <w:lang w:eastAsia="en-IN"/>
+          <w14:ligatures w14:val="none"/>
+        </w:rPr>
+      </w:pPr>
+      <w:r>
+        <w:rPr>
+          <w:rFonts w:eastAsia="Times New Roman" w:cstheme="minorHAnsi"/>
+          <w:kern w:val="0"/>
+          <w:sz w:val="32"/>
+          <w:szCs w:val="32"/>
+          <w:lang w:eastAsia="en-IN"/>
+          <w14:ligatures w14:val="none"/>
+        </w:rPr>
+        <w:t xml:space="preserve">If used with DISTINCT operator as </w:t>
+      </w:r>
+      <w:proofErr w:type="gramStart"/>
+      <w:r>
+        <w:rPr>
+          <w:rFonts w:eastAsia="Times New Roman" w:cstheme="minorHAnsi"/>
+          <w:kern w:val="0"/>
+          <w:sz w:val="32"/>
+          <w:szCs w:val="32"/>
+          <w:lang w:eastAsia="en-IN"/>
+          <w14:ligatures w14:val="none"/>
+        </w:rPr>
+        <w:t>SUM(</w:t>
+      </w:r>
+      <w:proofErr w:type="gramEnd"/>
+      <w:r>
+        <w:rPr>
+          <w:rFonts w:eastAsia="Times New Roman" w:cstheme="minorHAnsi"/>
+          <w:kern w:val="0"/>
+          <w:sz w:val="32"/>
+          <w:szCs w:val="32"/>
+          <w:lang w:eastAsia="en-IN"/>
+          <w14:ligatures w14:val="none"/>
+        </w:rPr>
+        <w:t xml:space="preserve">DISTINCT column), it skips duplicate values. </w:t>
+      </w:r>
+    </w:p>
+    <w:p>
+      <w:pPr>
+        <w:numPr>
+          <w:ilvl w:val="0"/>
+          <w:numId w:val="2"/>
+        </w:numPr>
+        <w:spacing w:before="100" w:beforeAutospacing="1" w:after="100" w:afterAutospacing="1" w:line="240" w:lineRule="auto"/>
+        <w:rPr>
+          <w:rFonts w:eastAsia="Times New Roman" w:cstheme="minorHAnsi"/>
+          <w:kern w:val="0"/>
+          <w:sz w:val="32"/>
+          <w:szCs w:val="32"/>
+          <w:lang w:eastAsia="en-IN"/>
+          <w14:ligatures w14:val="none"/>
+        </w:rPr>
+      </w:pPr>
+      <w:r>
+        <w:rPr>
+          <w:rFonts w:eastAsia="Times New Roman" w:cstheme="minorHAnsi"/>
+          <w:kern w:val="0"/>
+          <w:sz w:val="32"/>
+          <w:szCs w:val="32"/>
+          <w:lang w:eastAsia="en-IN"/>
+          <w14:ligatures w14:val="none"/>
+        </w:rPr>
+        <w:t xml:space="preserve">Using </w:t>
+      </w:r>
+      <w:proofErr w:type="gramStart"/>
+      <w:r>
+        <w:rPr>
+          <w:rFonts w:eastAsia="Times New Roman" w:cstheme="minorHAnsi"/>
+          <w:kern w:val="0"/>
+          <w:sz w:val="32"/>
+          <w:szCs w:val="32"/>
+          <w:lang w:eastAsia="en-IN"/>
+          <w14:ligatures w14:val="none"/>
+        </w:rPr>
+        <w:t>SUM(</w:t>
+      </w:r>
+      <w:proofErr w:type="gramEnd"/>
+      <w:r>
+        <w:rPr>
+          <w:rFonts w:eastAsia="Times New Roman" w:cstheme="minorHAnsi"/>
+          <w:kern w:val="0"/>
+          <w:sz w:val="32"/>
+          <w:szCs w:val="32"/>
+          <w:lang w:eastAsia="en-IN"/>
+          <w14:ligatures w14:val="none"/>
+        </w:rPr>
+        <w:t xml:space="preserve">) function with SELECT clause returns NULL instead of Zero. </w:t>
+      </w:r>
+    </w:p>
+    <w:p>
+      <w:pPr>
+        <w:spacing w:before="100" w:beforeAutospacing="1" w:after="100" w:afterAutospacing="1" w:line="240" w:lineRule="auto"/>
+        <w:ind w:left="360"/>
+        <w:rPr>
+          <w:rFonts w:eastAsia="Times New Roman" w:cstheme="minorHAnsi"/>
+          <w:kern w:val="0"/>
+          <w:sz w:val="28"/>
+          <w:szCs w:val="28"/>
+          <w:lang w:eastAsia="en-IN"/>
+          <w14:ligatures w14:val="none"/>
+        </w:rPr>
+      </w:pPr>
+      <w:r>
+        <w:rPr>
+          <w:rFonts w:eastAsia="Times New Roman" w:cstheme="minorHAnsi"/>
+          <w:kern w:val="0"/>
+          <w:sz w:val="28"/>
+          <w:szCs w:val="28"/>
+          <w:lang w:eastAsia="en-IN"/>
+          <w14:ligatures w14:val="none"/>
+        </w:rPr>
+        <w:t xml:space="preserve">SELECT </w:t>
+      </w:r>
+      <w:proofErr w:type="gramStart"/>
+      <w:r>
+        <w:rPr>
+          <w:rFonts w:eastAsia="Times New Roman" w:cstheme="minorHAnsi"/>
+          <w:kern w:val="0"/>
+          <w:sz w:val="28"/>
+          <w:szCs w:val="28"/>
+          <w:lang w:eastAsia="en-IN"/>
+          <w14:ligatures w14:val="none"/>
+        </w:rPr>
+        <w:t>SUM(</w:t>
+      </w:r>
+      <w:proofErr w:type="gramEnd"/>
+      <w:r>
+        <w:rPr>
+          <w:rFonts w:eastAsia="Times New Roman" w:cstheme="minorHAnsi"/>
+          <w:kern w:val="0"/>
+          <w:sz w:val="28"/>
+          <w:szCs w:val="28"/>
+          <w:lang w:eastAsia="en-IN"/>
+          <w14:ligatures w14:val="none"/>
+        </w:rPr>
+        <w:t>salary) as total_salary FROM dev_schema.employee;</w:t>
+      </w:r>
+    </w:p>
+    <w:p>
+      <w:pPr>
+        <w:rPr>
+          <w:rFonts w:cstheme="minorHAnsi"/>
+          <w:sz w:val="32"/>
+          <w:szCs w:val="32"/>
+        </w:rPr>
+      </w:pPr>
+    </w:p>
+    <w:p>
+      <w:pPr>
+        <w:jc w:val="center"/>
+        <w:rPr>
+          <w:rFonts w:cstheme="minorHAnsi"/>
+          <w:sz w:val="40"/>
+          <w:szCs w:val="40"/>
+          <w:u w:val="single"/>
+        </w:rPr>
+      </w:pPr>
+      <w:proofErr w:type="gramStart"/>
+      <w:r>
+        <w:rPr>
+          <w:rFonts w:cstheme="minorHAnsi"/>
+          <w:sz w:val="40"/>
+          <w:szCs w:val="40"/>
+          <w:u w:val="single"/>
+        </w:rPr>
+        <w:t>COUNT(</w:t>
+      </w:r>
+      <w:proofErr w:type="gramEnd"/>
+      <w:r>
+        <w:rPr>
+          <w:rFonts w:cstheme="minorHAnsi"/>
+          <w:sz w:val="40"/>
+          <w:szCs w:val="40"/>
+          <w:u w:val="single"/>
+        </w:rPr>
+        <w:t>)</w:t>
+      </w:r>
+    </w:p>
+    <w:p>
+      <w:pPr>
+        <w:rPr>
+          <w:sz w:val="32"/>
+          <w:szCs w:val="32"/>
+        </w:rPr>
+      </w:pPr>
+      <w:r>
+        <w:rPr>
+          <w:rFonts w:cstheme="minorHAnsi"/>
+          <w:sz w:val="32"/>
+          <w:szCs w:val="32"/>
+        </w:rPr>
+        <w:t xml:space="preserve">-- </w:t>
+      </w:r>
+      <w:r>
+        <w:rPr>
+          <w:sz w:val="32"/>
+          <w:szCs w:val="32"/>
+        </w:rPr>
+        <w:t xml:space="preserve">The </w:t>
+      </w:r>
+      <w:proofErr w:type="gramStart"/>
+      <w:r>
+        <w:rPr>
+          <w:sz w:val="32"/>
+          <w:szCs w:val="32"/>
+        </w:rPr>
+        <w:t>COUNT(</w:t>
+      </w:r>
+      <w:proofErr w:type="gramEnd"/>
+      <w:r>
+        <w:rPr>
+          <w:sz w:val="32"/>
+          <w:szCs w:val="32"/>
+        </w:rPr>
+        <w:t xml:space="preserve">) function is an </w:t>
+      </w:r>
+      <w:r>
+        <w:rPr>
+          <w:rStyle w:val="Strong"/>
+          <w:sz w:val="32"/>
+          <w:szCs w:val="32"/>
+        </w:rPr>
+        <w:t>aggregate function</w:t>
+      </w:r>
+      <w:r>
+        <w:rPr>
+          <w:sz w:val="32"/>
+          <w:szCs w:val="32"/>
+        </w:rPr>
+        <w:t xml:space="preserve"> that enables users to get the number of rows that match a particular requirement of a query.</w:t>
+      </w:r>
+    </w:p>
+    <w:p>
+      <w:pPr>
+        <w:rPr>
+          <w:sz w:val="32"/>
+          <w:szCs w:val="32"/>
+        </w:rPr>
+      </w:pPr>
+      <w:r>
+        <w:rPr>
+          <w:sz w:val="32"/>
+          <w:szCs w:val="32"/>
+        </w:rPr>
+        <w:t xml:space="preserve">-- </w:t>
+      </w:r>
+      <w:r>
+        <w:rPr>
+          <w:sz w:val="32"/>
+          <w:szCs w:val="32"/>
+        </w:rPr>
+        <w:t xml:space="preserve">Depending upon the user requirements the </w:t>
+      </w:r>
+      <w:proofErr w:type="gramStart"/>
+      <w:r>
+        <w:rPr>
+          <w:sz w:val="32"/>
+          <w:szCs w:val="32"/>
+        </w:rPr>
+        <w:t>COUNT(</w:t>
+      </w:r>
+      <w:proofErr w:type="gramEnd"/>
+      <w:r>
+        <w:rPr>
+          <w:sz w:val="32"/>
+          <w:szCs w:val="32"/>
+        </w:rPr>
+        <w:t>) function can have the following syntaxes:</w:t>
+      </w:r>
+    </w:p>
+    <w:p>
+      <w:pPr>
+        <w:pStyle w:val="HTMLPreformatted"/>
         <w:ind w:left="720"/>
         <w:rPr>
-          <w:sz w:val="28"/>
-          <w:szCs w:val="28"/>
-        </w:rPr>
-      </w:pPr>
-      <w:r>
-        <w:rPr>
-          <w:sz w:val="28"/>
-          <w:szCs w:val="28"/>
-        </w:rPr>
-        <w:t>SELECT job_title, (</w:t>
-      </w:r>
-      <w:proofErr w:type="gramStart"/>
-      <w:r>
-        <w:rPr>
-          <w:sz w:val="28"/>
-          <w:szCs w:val="28"/>
-        </w:rPr>
-        <w:t>COALESCE(</w:t>
-      </w:r>
-      <w:proofErr w:type="gramEnd"/>
-      <w:r>
-        <w:rPr>
-          <w:sz w:val="28"/>
-          <w:szCs w:val="28"/>
-        </w:rPr>
-        <w:t>max_salary, 0)-min_salary/2) as avg_salary FROM dev_schema.job;</w:t>
-      </w:r>
-    </w:p>
-    <w:p>
-      <w:pPr>
-        <w:rPr>
+          <w:rFonts w:asciiTheme="minorHAnsi" w:hAnsiTheme="minorHAnsi" w:cstheme="minorHAnsi"/>
+          <w:sz w:val="28"/>
+          <w:szCs w:val="28"/>
+        </w:rPr>
+      </w:pPr>
+      <w:r>
+        <w:rPr>
+          <w:rStyle w:val="Strong"/>
+          <w:rFonts w:asciiTheme="minorHAnsi" w:hAnsiTheme="minorHAnsi" w:cstheme="minorHAnsi"/>
+          <w:sz w:val="28"/>
+          <w:szCs w:val="28"/>
+        </w:rPr>
+        <w:t>Syntax:</w:t>
+      </w:r>
+      <w:r>
+        <w:rPr>
+          <w:rFonts w:asciiTheme="minorHAnsi" w:hAnsiTheme="minorHAnsi" w:cstheme="minorHAnsi"/>
+          <w:sz w:val="28"/>
+          <w:szCs w:val="28"/>
+        </w:rPr>
+        <w:t xml:space="preserve"> </w:t>
+      </w:r>
+      <w:proofErr w:type="gramStart"/>
+      <w:r>
+        <w:rPr>
+          <w:rFonts w:asciiTheme="minorHAnsi" w:hAnsiTheme="minorHAnsi" w:cstheme="minorHAnsi"/>
+          <w:sz w:val="28"/>
+          <w:szCs w:val="28"/>
+        </w:rPr>
+        <w:t>COUNT(</w:t>
+      </w:r>
+      <w:proofErr w:type="gramEnd"/>
+      <w:r>
+        <w:rPr>
+          <w:rFonts w:asciiTheme="minorHAnsi" w:hAnsiTheme="minorHAnsi" w:cstheme="minorHAnsi"/>
+          <w:sz w:val="28"/>
+          <w:szCs w:val="28"/>
+        </w:rPr>
+        <w:t>*)</w:t>
+      </w:r>
+    </w:p>
+    <w:p>
+      <w:pPr>
+        <w:pStyle w:val="HTMLPreformatted"/>
+        <w:ind w:left="720"/>
+        <w:rPr>
+          <w:rFonts w:asciiTheme="minorHAnsi" w:hAnsiTheme="minorHAnsi" w:cstheme="minorHAnsi"/>
+          <w:sz w:val="28"/>
+          <w:szCs w:val="28"/>
+        </w:rPr>
+      </w:pPr>
+      <w:r>
+        <w:rPr>
+          <w:rStyle w:val="Strong"/>
+          <w:rFonts w:asciiTheme="minorHAnsi" w:hAnsiTheme="minorHAnsi" w:cstheme="minorHAnsi"/>
+          <w:sz w:val="28"/>
+          <w:szCs w:val="28"/>
+        </w:rPr>
+        <w:t>Returns:</w:t>
+      </w:r>
+      <w:r>
+        <w:rPr>
+          <w:rFonts w:asciiTheme="minorHAnsi" w:hAnsiTheme="minorHAnsi" w:cstheme="minorHAnsi"/>
+          <w:sz w:val="28"/>
+          <w:szCs w:val="28"/>
+        </w:rPr>
+        <w:t xml:space="preserve"> All rows including NULL and Duplicates</w:t>
+      </w:r>
+    </w:p>
+    <w:p>
+      <w:pPr>
+        <w:pStyle w:val="HTMLPreformatted"/>
+        <w:ind w:left="720"/>
+        <w:rPr>
+          <w:rFonts w:asciiTheme="minorHAnsi" w:hAnsiTheme="minorHAnsi" w:cstheme="minorHAnsi"/>
+          <w:sz w:val="28"/>
+          <w:szCs w:val="28"/>
+        </w:rPr>
+      </w:pPr>
+    </w:p>
+    <w:p>
+      <w:pPr>
+        <w:pStyle w:val="HTMLPreformatted"/>
+        <w:ind w:left="720"/>
+        <w:rPr>
+          <w:rFonts w:asciiTheme="minorHAnsi" w:hAnsiTheme="minorHAnsi" w:cstheme="minorHAnsi"/>
+          <w:sz w:val="28"/>
+          <w:szCs w:val="28"/>
+        </w:rPr>
+      </w:pPr>
+      <w:r>
+        <w:rPr>
+          <w:rStyle w:val="Strong"/>
+          <w:rFonts w:asciiTheme="minorHAnsi" w:hAnsiTheme="minorHAnsi" w:cstheme="minorHAnsi"/>
+          <w:sz w:val="28"/>
+          <w:szCs w:val="28"/>
+        </w:rPr>
+        <w:t>Syntax:</w:t>
+      </w:r>
+      <w:r>
+        <w:rPr>
+          <w:rFonts w:asciiTheme="minorHAnsi" w:hAnsiTheme="minorHAnsi" w:cstheme="minorHAnsi"/>
+          <w:sz w:val="28"/>
+          <w:szCs w:val="28"/>
+        </w:rPr>
+        <w:t xml:space="preserve"> </w:t>
+      </w:r>
+      <w:proofErr w:type="gramStart"/>
+      <w:r>
+        <w:rPr>
+          <w:rFonts w:asciiTheme="minorHAnsi" w:hAnsiTheme="minorHAnsi" w:cstheme="minorHAnsi"/>
+          <w:sz w:val="28"/>
+          <w:szCs w:val="28"/>
+        </w:rPr>
+        <w:t>COUNT(</w:t>
+      </w:r>
+      <w:proofErr w:type="gramEnd"/>
+      <w:r>
+        <w:rPr>
+          <w:rFonts w:asciiTheme="minorHAnsi" w:hAnsiTheme="minorHAnsi" w:cstheme="minorHAnsi"/>
+          <w:sz w:val="28"/>
+          <w:szCs w:val="28"/>
+        </w:rPr>
+        <w:t>column)</w:t>
+      </w:r>
+    </w:p>
+    <w:p>
+      <w:pPr>
+        <w:pStyle w:val="HTMLPreformatted"/>
+        <w:ind w:left="720"/>
+        <w:rPr>
+          <w:rFonts w:asciiTheme="minorHAnsi" w:hAnsiTheme="minorHAnsi" w:cstheme="minorHAnsi"/>
+          <w:sz w:val="28"/>
+          <w:szCs w:val="28"/>
+        </w:rPr>
+      </w:pPr>
+      <w:r>
+        <w:rPr>
+          <w:rStyle w:val="Strong"/>
+          <w:rFonts w:asciiTheme="minorHAnsi" w:hAnsiTheme="minorHAnsi" w:cstheme="minorHAnsi"/>
+          <w:sz w:val="28"/>
+          <w:szCs w:val="28"/>
+        </w:rPr>
+        <w:lastRenderedPageBreak/>
+        <w:t xml:space="preserve">Returns: </w:t>
+      </w:r>
+      <w:r>
+        <w:rPr>
+          <w:rFonts w:asciiTheme="minorHAnsi" w:hAnsiTheme="minorHAnsi" w:cstheme="minorHAnsi"/>
+          <w:sz w:val="28"/>
+          <w:szCs w:val="28"/>
+        </w:rPr>
+        <w:t xml:space="preserve"> All rows except NULL.</w:t>
+      </w:r>
+    </w:p>
+    <w:p>
+      <w:pPr>
+        <w:pStyle w:val="HTMLPreformatted"/>
+        <w:ind w:left="720"/>
+        <w:rPr>
+          <w:rFonts w:asciiTheme="minorHAnsi" w:hAnsiTheme="minorHAnsi" w:cstheme="minorHAnsi"/>
+          <w:sz w:val="28"/>
+          <w:szCs w:val="28"/>
+        </w:rPr>
+      </w:pPr>
+    </w:p>
+    <w:p>
+      <w:pPr>
+        <w:pStyle w:val="HTMLPreformatted"/>
+        <w:ind w:left="720"/>
+        <w:rPr>
+          <w:rFonts w:asciiTheme="minorHAnsi" w:hAnsiTheme="minorHAnsi" w:cstheme="minorHAnsi"/>
+          <w:sz w:val="28"/>
+          <w:szCs w:val="28"/>
+        </w:rPr>
+      </w:pPr>
+      <w:r>
+        <w:rPr>
+          <w:rStyle w:val="Strong"/>
+          <w:rFonts w:asciiTheme="minorHAnsi" w:hAnsiTheme="minorHAnsi" w:cstheme="minorHAnsi"/>
+          <w:sz w:val="28"/>
+          <w:szCs w:val="28"/>
+        </w:rPr>
+        <w:t>Syntax:</w:t>
+      </w:r>
+      <w:r>
+        <w:rPr>
+          <w:rFonts w:asciiTheme="minorHAnsi" w:hAnsiTheme="minorHAnsi" w:cstheme="minorHAnsi"/>
+          <w:sz w:val="28"/>
+          <w:szCs w:val="28"/>
+        </w:rPr>
+        <w:t xml:space="preserve"> </w:t>
+      </w:r>
+      <w:proofErr w:type="gramStart"/>
+      <w:r>
+        <w:rPr>
+          <w:rFonts w:asciiTheme="minorHAnsi" w:hAnsiTheme="minorHAnsi" w:cstheme="minorHAnsi"/>
+          <w:sz w:val="28"/>
+          <w:szCs w:val="28"/>
+        </w:rPr>
+        <w:t>COUNT(</w:t>
+      </w:r>
+      <w:proofErr w:type="gramEnd"/>
+      <w:r>
+        <w:rPr>
+          <w:rFonts w:asciiTheme="minorHAnsi" w:hAnsiTheme="minorHAnsi" w:cstheme="minorHAnsi"/>
+          <w:sz w:val="28"/>
+          <w:szCs w:val="28"/>
+        </w:rPr>
+        <w:t>DISTINCT column)</w:t>
+      </w:r>
+    </w:p>
+    <w:p>
+      <w:pPr>
+        <w:pStyle w:val="HTMLPreformatted"/>
+        <w:ind w:left="720"/>
+        <w:rPr>
+          <w:rFonts w:asciiTheme="minorHAnsi" w:hAnsiTheme="minorHAnsi" w:cstheme="minorHAnsi"/>
+          <w:sz w:val="28"/>
+          <w:szCs w:val="28"/>
+        </w:rPr>
+      </w:pPr>
+      <w:r>
+        <w:rPr>
+          <w:rStyle w:val="Strong"/>
+          <w:rFonts w:asciiTheme="minorHAnsi" w:hAnsiTheme="minorHAnsi" w:cstheme="minorHAnsi"/>
+          <w:sz w:val="28"/>
+          <w:szCs w:val="28"/>
+        </w:rPr>
+        <w:t>Returns:</w:t>
+      </w:r>
+      <w:r>
+        <w:rPr>
+          <w:rFonts w:asciiTheme="minorHAnsi" w:hAnsiTheme="minorHAnsi" w:cstheme="minorHAnsi"/>
+          <w:sz w:val="28"/>
+          <w:szCs w:val="28"/>
+        </w:rPr>
+        <w:t xml:space="preserve"> All rows without NULL and Duplicates</w:t>
+      </w:r>
+    </w:p>
+    <w:p>
+      <w:pPr>
+        <w:rPr>
+          <w:rFonts w:cstheme="minorHAnsi"/>
+          <w:sz w:val="32"/>
+          <w:szCs w:val="32"/>
+        </w:rPr>
+      </w:pPr>
+    </w:p>
+    <w:p>
+      <w:pPr>
+        <w:rPr>
+          <w:sz w:val="32"/>
+          <w:szCs w:val="32"/>
+        </w:rPr>
+      </w:pPr>
+      <w:r>
+        <w:rPr>
+          <w:rFonts w:cstheme="minorHAnsi"/>
+          <w:sz w:val="32"/>
+          <w:szCs w:val="32"/>
+        </w:rPr>
+        <w:t xml:space="preserve">-- </w:t>
+      </w:r>
+      <w:r>
+        <w:rPr>
+          <w:sz w:val="32"/>
+          <w:szCs w:val="32"/>
+        </w:rPr>
+        <w:t xml:space="preserve">The </w:t>
+      </w:r>
+      <w:proofErr w:type="gramStart"/>
+      <w:r>
+        <w:rPr>
+          <w:sz w:val="32"/>
+          <w:szCs w:val="32"/>
+        </w:rPr>
+        <w:t>COUNT(</w:t>
+      </w:r>
+      <w:proofErr w:type="gramEnd"/>
+      <w:r>
+        <w:rPr>
+          <w:sz w:val="32"/>
+          <w:szCs w:val="32"/>
+        </w:rPr>
+        <w:t>) function is used with the SELECT statement.</w:t>
+      </w:r>
+    </w:p>
+    <w:p>
+      <w:pPr>
+        <w:rPr>
+          <w:sz w:val="28"/>
+          <w:szCs w:val="28"/>
+        </w:rPr>
+      </w:pPr>
+      <w:r>
+        <w:rPr>
+          <w:sz w:val="32"/>
+          <w:szCs w:val="32"/>
+        </w:rPr>
+        <w:tab/>
+      </w:r>
+      <w:r>
+        <w:rPr>
+          <w:sz w:val="28"/>
+          <w:szCs w:val="28"/>
+        </w:rPr>
+        <w:t xml:space="preserve">SELECT </w:t>
+      </w:r>
+      <w:proofErr w:type="gramStart"/>
+      <w:r>
+        <w:rPr>
+          <w:sz w:val="28"/>
+          <w:szCs w:val="28"/>
+        </w:rPr>
+        <w:t>COUNT(</w:t>
+      </w:r>
+      <w:proofErr w:type="gramEnd"/>
+      <w:r>
+        <w:rPr>
+          <w:sz w:val="28"/>
+          <w:szCs w:val="28"/>
+        </w:rPr>
+        <w:t>*) FROM dev_schema.employee;</w:t>
+      </w:r>
+    </w:p>
+    <w:p>
+      <w:pPr>
+        <w:ind w:left="720"/>
+        <w:rPr>
+          <w:sz w:val="28"/>
+          <w:szCs w:val="28"/>
+        </w:rPr>
+      </w:pPr>
+      <w:r>
+        <w:rPr>
+          <w:sz w:val="28"/>
+          <w:szCs w:val="28"/>
+        </w:rPr>
+        <w:t xml:space="preserve">SELECT </w:t>
+      </w:r>
+      <w:proofErr w:type="gramStart"/>
+      <w:r>
+        <w:rPr>
+          <w:sz w:val="28"/>
+          <w:szCs w:val="28"/>
+        </w:rPr>
+        <w:t>COUNT(</w:t>
+      </w:r>
+      <w:proofErr w:type="gramEnd"/>
+      <w:r>
+        <w:rPr>
+          <w:sz w:val="28"/>
+          <w:szCs w:val="28"/>
+        </w:rPr>
+        <w:t>DISTINCT fk_department_id) FROM dev_schema.employee;</w:t>
+      </w:r>
+    </w:p>
+    <w:p>
+      <w:pPr>
+        <w:rPr>
+          <w:rFonts w:cstheme="minorHAnsi"/>
           <w:sz w:val="32"/>
           <w:szCs w:val="32"/>
         </w:rPr>
@@ -2501,8 +3785,160 @@
       </w:pPr>
     </w:lvl>
   </w:abstractNum>
+  <w:abstractNum w:abstractNumId="1" w15:restartNumberingAfterBreak="0">
+    <w:nsid w:val="443C7F6A"/>
+    <w:multiLevelType w:val="multilevel"/>
+    <w:tmpl w:val="A9B8711A"/>
+    <w:lvl w:ilvl="0">
+      <w:start w:val="1"/>
+      <w:numFmt w:val="bullet"/>
+      <w:lvlText w:val=""/>
+      <w:lvlJc w:val="left"/>
+      <w:pPr>
+        <w:tabs>
+          <w:tab w:val="num" w:pos="720"/>
+        </w:tabs>
+        <w:ind w:left="720" w:hanging="360"/>
+      </w:pPr>
+      <w:rPr>
+        <w:rFonts w:ascii="Symbol" w:hAnsi="Symbol" w:hint="default"/>
+        <w:sz w:val="20"/>
+      </w:rPr>
+    </w:lvl>
+    <w:lvl w:ilvl="1" w:tentative="1">
+      <w:start w:val="1"/>
+      <w:numFmt w:val="bullet"/>
+      <w:lvlText w:val="o"/>
+      <w:lvlJc w:val="left"/>
+      <w:pPr>
+        <w:tabs>
+          <w:tab w:val="num" w:pos="1440"/>
+        </w:tabs>
+        <w:ind w:left="1440" w:hanging="360"/>
+      </w:pPr>
+      <w:rPr>
+        <w:rFonts w:ascii="Courier New" w:hAnsi="Courier New" w:hint="default"/>
+        <w:sz w:val="20"/>
+      </w:rPr>
+    </w:lvl>
+    <w:lvl w:ilvl="2" w:tentative="1">
+      <w:start w:val="1"/>
+      <w:numFmt w:val="bullet"/>
+      <w:lvlText w:val=""/>
+      <w:lvlJc w:val="left"/>
+      <w:pPr>
+        <w:tabs>
+          <w:tab w:val="num" w:pos="2160"/>
+        </w:tabs>
+        <w:ind w:left="2160" w:hanging="360"/>
+      </w:pPr>
+      <w:rPr>
+        <w:rFonts w:ascii="Wingdings" w:hAnsi="Wingdings" w:hint="default"/>
+        <w:sz w:val="20"/>
+      </w:rPr>
+    </w:lvl>
+    <w:lvl w:ilvl="3" w:tentative="1">
+      <w:start w:val="1"/>
+      <w:numFmt w:val="bullet"/>
+      <w:lvlText w:val=""/>
+      <w:lvlJc w:val="left"/>
+      <w:pPr>
+        <w:tabs>
+          <w:tab w:val="num" w:pos="2880"/>
+        </w:tabs>
+        <w:ind w:left="2880" w:hanging="360"/>
+      </w:pPr>
+      <w:rPr>
+        <w:rFonts w:ascii="Wingdings" w:hAnsi="Wingdings" w:hint="default"/>
+        <w:sz w:val="20"/>
+      </w:rPr>
+    </w:lvl>
+    <w:lvl w:ilvl="4" w:tentative="1">
+      <w:start w:val="1"/>
+      <w:numFmt w:val="bullet"/>
+      <w:lvlText w:val=""/>
+      <w:lvlJc w:val="left"/>
+      <w:pPr>
+        <w:tabs>
+          <w:tab w:val="num" w:pos="3600"/>
+        </w:tabs>
+        <w:ind w:left="3600" w:hanging="360"/>
+      </w:pPr>
+      <w:rPr>
+        <w:rFonts w:ascii="Wingdings" w:hAnsi="Wingdings" w:hint="default"/>
+        <w:sz w:val="20"/>
+      </w:rPr>
+    </w:lvl>
+    <w:lvl w:ilvl="5" w:tentative="1">
+      <w:start w:val="1"/>
+      <w:numFmt w:val="bullet"/>
+      <w:lvlText w:val=""/>
+      <w:lvlJc w:val="left"/>
+      <w:pPr>
+        <w:tabs>
+          <w:tab w:val="num" w:pos="4320"/>
+        </w:tabs>
+        <w:ind w:left="4320" w:hanging="360"/>
+      </w:pPr>
+      <w:rPr>
+        <w:rFonts w:ascii="Wingdings" w:hAnsi="Wingdings" w:hint="default"/>
+        <w:sz w:val="20"/>
+      </w:rPr>
+    </w:lvl>
+    <w:lvl w:ilvl="6" w:tentative="1">
+      <w:start w:val="1"/>
+      <w:numFmt w:val="bullet"/>
+      <w:lvlText w:val=""/>
+      <w:lvlJc w:val="left"/>
+      <w:pPr>
+        <w:tabs>
+          <w:tab w:val="num" w:pos="5040"/>
+        </w:tabs>
+        <w:ind w:left="5040" w:hanging="360"/>
+      </w:pPr>
+      <w:rPr>
+        <w:rFonts w:ascii="Wingdings" w:hAnsi="Wingdings" w:hint="default"/>
+        <w:sz w:val="20"/>
+      </w:rPr>
+    </w:lvl>
+    <w:lvl w:ilvl="7" w:tentative="1">
+      <w:start w:val="1"/>
+      <w:numFmt w:val="bullet"/>
+      <w:lvlText w:val=""/>
+      <w:lvlJc w:val="left"/>
+      <w:pPr>
+        <w:tabs>
+          <w:tab w:val="num" w:pos="5760"/>
+        </w:tabs>
+        <w:ind w:left="5760" w:hanging="360"/>
+      </w:pPr>
+      <w:rPr>
+        <w:rFonts w:ascii="Wingdings" w:hAnsi="Wingdings" w:hint="default"/>
+        <w:sz w:val="20"/>
+      </w:rPr>
+    </w:lvl>
+    <w:lvl w:ilvl="8" w:tentative="1">
+      <w:start w:val="1"/>
+      <w:numFmt w:val="bullet"/>
+      <w:lvlText w:val=""/>
+      <w:lvlJc w:val="left"/>
+      <w:pPr>
+        <w:tabs>
+          <w:tab w:val="num" w:pos="6480"/>
+        </w:tabs>
+        <w:ind w:left="6480" w:hanging="360"/>
+      </w:pPr>
+      <w:rPr>
+        <w:rFonts w:ascii="Wingdings" w:hAnsi="Wingdings" w:hint="default"/>
+        <w:sz w:val="20"/>
+      </w:rPr>
+    </w:lvl>
+  </w:abstractNum>
   <w:num w:numId="1" w16cid:durableId="1071082991">
     <w:abstractNumId w:val="0"/>
+  </w:num>
+  <w:num w:numId="2" w16cid:durableId="662657872">
+    <w:abstractNumId w:val="1"/>
   </w:num>
 </w:numbering>
 </file>
@@ -3023,6 +4459,25 @@
       <w:bCs/>
     </w:rPr>
   </w:style>
+  <w:style w:type="paragraph" w:styleId="NormalWeb">
+    <w:name w:val="Normal (Web)"/>
+    <w:basedOn w:val="Normal"/>
+    <w:uiPriority w:val="99"/>
+    <w:semiHidden/>
+    <w:unhideWhenUsed/>
+    <w:rsid w:val="00D26968"/>
+    <w:pPr>
+      <w:spacing w:before="100" w:beforeAutospacing="1" w:after="100" w:afterAutospacing="1" w:line="240" w:lineRule="auto"/>
+    </w:pPr>
+    <w:rPr>
+      <w:rFonts w:ascii="Times New Roman" w:eastAsia="Times New Roman" w:hAnsi="Times New Roman" w:cs="Times New Roman"/>
+      <w:kern w:val="0"/>
+      <w:sz w:val="24"/>
+      <w:szCs w:val="24"/>
+      <w:lang w:eastAsia="en-IN"/>
+      <w14:ligatures w14:val="none"/>
+    </w:rPr>
+  </w:style>
 </w:styles>
 </file>
 

</xml_diff>

<commit_message>
built in function extract() added
</commit_message>
<xml_diff>
--- a/notes/17. In Built Functions.docx
+++ b/notes/17. In Built Functions.docx
@@ -2520,7 +2520,9 @@
           <w:shd w:val="clear" w:color="auto" w:fill="FFFFFF"/>
         </w:rPr>
         <w:tab/>
-      </w:r>
+        <w:t xml:space="preserve">SELECT </w:t>
+      </w:r>
+      <w:proofErr w:type="gramStart"/>
       <w:r>
         <w:rPr>
           <w:rFonts w:asciiTheme="minorHAnsi" w:hAnsiTheme="minorHAnsi" w:cstheme="minorHAnsi"/>
@@ -2529,9 +2531,9 @@
           <w:szCs w:val="28"/>
           <w:shd w:val="clear" w:color="auto" w:fill="FFFFFF"/>
         </w:rPr>
-        <w:t xml:space="preserve">SELECT </w:t>
-      </w:r>
-      <w:proofErr w:type="gramStart"/>
+        <w:t>CAST(</w:t>
+      </w:r>
+      <w:proofErr w:type="gramEnd"/>
       <w:r>
         <w:rPr>
           <w:rFonts w:asciiTheme="minorHAnsi" w:hAnsiTheme="minorHAnsi" w:cstheme="minorHAnsi"/>
@@ -2540,71 +2542,52 @@
           <w:szCs w:val="28"/>
           <w:shd w:val="clear" w:color="auto" w:fill="FFFFFF"/>
         </w:rPr>
-        <w:t>CAST(</w:t>
-      </w:r>
-      <w:proofErr w:type="gramEnd"/>
-      <w:r>
-        <w:rPr>
-          <w:rFonts w:asciiTheme="minorHAnsi" w:hAnsiTheme="minorHAnsi" w:cstheme="minorHAnsi"/>
+        <w:t>'100' AS INTEGER);</w:t>
+      </w:r>
+    </w:p>
+    <w:p>
+      <w:pPr>
+        <w:rPr>
           <w:color w:val="000000"/>
-          <w:sz w:val="28"/>
-          <w:szCs w:val="28"/>
+          <w:sz w:val="32"/>
+          <w:szCs w:val="32"/>
           <w:shd w:val="clear" w:color="auto" w:fill="FFFFFF"/>
         </w:rPr>
-        <w:t>'100' AS INTEGER);</w:t>
-      </w:r>
-    </w:p>
-    <w:p>
-      <w:pPr>
+      </w:pPr>
+      <w:r>
+        <w:rPr>
+          <w:sz w:val="32"/>
+          <w:szCs w:val="32"/>
+        </w:rPr>
+        <w:t xml:space="preserve">-- </w:t>
+      </w:r>
+      <w:r>
         <w:rPr>
           <w:color w:val="000000"/>
           <w:sz w:val="32"/>
           <w:szCs w:val="32"/>
           <w:shd w:val="clear" w:color="auto" w:fill="FFFFFF"/>
         </w:rPr>
-      </w:pPr>
-      <w:r>
-        <w:rPr>
-          <w:sz w:val="32"/>
-          <w:szCs w:val="32"/>
-        </w:rPr>
-        <w:t xml:space="preserve">-- </w:t>
-      </w:r>
-      <w:r>
+        <w:t>If the expression cannot be converted to the target type, PostgreSQL will raise an error. See the following:</w:t>
+      </w:r>
+    </w:p>
+    <w:p>
+      <w:pPr>
         <w:rPr>
           <w:color w:val="000000"/>
-          <w:sz w:val="32"/>
-          <w:szCs w:val="32"/>
+          <w:sz w:val="28"/>
+          <w:szCs w:val="28"/>
           <w:shd w:val="clear" w:color="auto" w:fill="FFFFFF"/>
         </w:rPr>
-        <w:t>If the expression cannot be converted to the target type, PostgreSQL will raise an error. See the following:</w:t>
-      </w:r>
-    </w:p>
-    <w:p>
-      <w:pPr>
+      </w:pPr>
+      <w:r>
         <w:rPr>
           <w:color w:val="000000"/>
           <w:sz w:val="28"/>
           <w:szCs w:val="28"/>
           <w:shd w:val="clear" w:color="auto" w:fill="FFFFFF"/>
         </w:rPr>
-      </w:pPr>
-      <w:r>
-        <w:rPr>
-          <w:color w:val="000000"/>
-          <w:sz w:val="28"/>
-          <w:szCs w:val="28"/>
-          <w:shd w:val="clear" w:color="auto" w:fill="FFFFFF"/>
-        </w:rPr>
         <w:tab/>
-      </w:r>
-      <w:r>
-        <w:rPr>
-          <w:color w:val="000000"/>
-          <w:sz w:val="28"/>
-          <w:szCs w:val="28"/>
-          <w:shd w:val="clear" w:color="auto" w:fill="FFFFFF"/>
-        </w:rPr>
         <w:t xml:space="preserve">SELECT </w:t>
       </w:r>
       <w:proofErr w:type="gramStart"/>
@@ -2964,15 +2947,7 @@
           <w:sz w:val="32"/>
           <w:szCs w:val="32"/>
         </w:rPr>
-        <w:t xml:space="preserve">-- </w:t>
-      </w:r>
-      <w:r>
-        <w:rPr>
-          <w:rFonts w:asciiTheme="minorHAnsi" w:hAnsiTheme="minorHAnsi" w:cstheme="minorHAnsi"/>
-          <w:sz w:val="32"/>
-          <w:szCs w:val="32"/>
-        </w:rPr>
-        <w:t>The following points needs to be kept in mind while using the above function:</w:t>
+        <w:t>-- The following points needs to be kept in mind while using the above function:</w:t>
       </w:r>
     </w:p>
     <w:p>
@@ -3262,14 +3237,7 @@
           <w:sz w:val="32"/>
           <w:szCs w:val="32"/>
         </w:rPr>
-        <w:t xml:space="preserve">-- </w:t>
-      </w:r>
-      <w:r>
-        <w:rPr>
-          <w:sz w:val="32"/>
-          <w:szCs w:val="32"/>
-        </w:rPr>
-        <w:t xml:space="preserve">Depending upon the user requirements the </w:t>
+        <w:t xml:space="preserve">-- Depending upon the user requirements the </w:t>
       </w:r>
       <w:proofErr w:type="gramStart"/>
       <w:r>
@@ -3650,6 +3618,2308 @@
         </w:rPr>
         <w:t>DISTINCT fk_department_id) FROM dev_schema.employee;</w:t>
       </w:r>
+    </w:p>
+    <w:p>
+      <w:pPr>
+        <w:rPr>
+          <w:rFonts w:cstheme="minorHAnsi"/>
+          <w:sz w:val="32"/>
+          <w:szCs w:val="32"/>
+        </w:rPr>
+      </w:pPr>
+    </w:p>
+    <w:p>
+      <w:pPr>
+        <w:jc w:val="center"/>
+        <w:rPr>
+          <w:rFonts w:cstheme="minorHAnsi"/>
+          <w:sz w:val="40"/>
+          <w:szCs w:val="40"/>
+          <w:u w:val="single"/>
+        </w:rPr>
+      </w:pPr>
+      <w:proofErr w:type="gramStart"/>
+      <w:r>
+        <w:rPr>
+          <w:rFonts w:cstheme="minorHAnsi"/>
+          <w:sz w:val="40"/>
+          <w:szCs w:val="40"/>
+          <w:u w:val="single"/>
+        </w:rPr>
+        <w:t>EXTRACT(</w:t>
+      </w:r>
+      <w:proofErr w:type="gramEnd"/>
+      <w:r>
+        <w:rPr>
+          <w:rFonts w:cstheme="minorHAnsi"/>
+          <w:sz w:val="40"/>
+          <w:szCs w:val="40"/>
+          <w:u w:val="single"/>
+        </w:rPr>
+        <w:t>)</w:t>
+      </w:r>
+    </w:p>
+    <w:p>
+      <w:pPr>
+        <w:rPr>
+          <w:rFonts w:cstheme="minorHAnsi"/>
+          <w:sz w:val="32"/>
+          <w:szCs w:val="32"/>
+        </w:rPr>
+      </w:pPr>
+      <w:r>
+        <w:rPr>
+          <w:rFonts w:cstheme="minorHAnsi"/>
+          <w:sz w:val="32"/>
+          <w:szCs w:val="32"/>
+        </w:rPr>
+        <w:t xml:space="preserve">-- </w:t>
+      </w:r>
+      <w:r>
+        <w:rPr>
+          <w:rFonts w:cstheme="minorHAnsi"/>
+          <w:sz w:val="32"/>
+          <w:szCs w:val="32"/>
+        </w:rPr>
+        <w:t xml:space="preserve">The extract </w:t>
+      </w:r>
+      <w:proofErr w:type="gramStart"/>
+      <w:r>
+        <w:rPr>
+          <w:rFonts w:cstheme="minorHAnsi"/>
+          <w:sz w:val="32"/>
+          <w:szCs w:val="32"/>
+        </w:rPr>
+        <w:t>function(</w:t>
+      </w:r>
+      <w:proofErr w:type="gramEnd"/>
+      <w:r>
+        <w:rPr>
+          <w:rFonts w:cstheme="minorHAnsi"/>
+          <w:sz w:val="32"/>
+          <w:szCs w:val="32"/>
+        </w:rPr>
+        <w:t>) is used to retrieves subfields such as year or hour from date/time values.</w:t>
+      </w:r>
+    </w:p>
+    <w:p>
+      <w:pPr>
+        <w:rPr>
+          <w:rFonts w:cstheme="minorHAnsi"/>
+          <w:sz w:val="32"/>
+          <w:szCs w:val="32"/>
+        </w:rPr>
+      </w:pPr>
+      <w:r>
+        <w:rPr>
+          <w:rFonts w:cstheme="minorHAnsi"/>
+          <w:sz w:val="32"/>
+          <w:szCs w:val="32"/>
+        </w:rPr>
+        <w:t>-- The source must be a value expression of type timestamp, time, or interval.</w:t>
+      </w:r>
+    </w:p>
+    <w:p>
+      <w:pPr>
+        <w:rPr>
+          <w:rFonts w:cstheme="minorHAnsi"/>
+          <w:sz w:val="32"/>
+          <w:szCs w:val="32"/>
+        </w:rPr>
+      </w:pPr>
+      <w:r>
+        <w:rPr>
+          <w:rFonts w:cstheme="minorHAnsi"/>
+          <w:sz w:val="32"/>
+          <w:szCs w:val="32"/>
+        </w:rPr>
+        <w:t>-- The field is an identifier or string that selects what field to be extracted from the source value.</w:t>
+      </w:r>
+    </w:p>
+    <w:p>
+      <w:pPr>
+        <w:pStyle w:val="NormalWeb"/>
+        <w:rPr>
+          <w:rFonts w:asciiTheme="minorHAnsi" w:hAnsiTheme="minorHAnsi" w:cstheme="minorHAnsi"/>
+          <w:sz w:val="32"/>
+          <w:szCs w:val="32"/>
+        </w:rPr>
+      </w:pPr>
+      <w:r>
+        <w:rPr>
+          <w:rStyle w:val="Strong"/>
+          <w:rFonts w:asciiTheme="minorHAnsi" w:hAnsiTheme="minorHAnsi" w:cstheme="minorHAnsi"/>
+          <w:sz w:val="32"/>
+          <w:szCs w:val="32"/>
+        </w:rPr>
+        <w:t xml:space="preserve">-- </w:t>
+      </w:r>
+      <w:r>
+        <w:rPr>
+          <w:rStyle w:val="Strong"/>
+          <w:rFonts w:asciiTheme="minorHAnsi" w:hAnsiTheme="minorHAnsi" w:cstheme="minorHAnsi"/>
+          <w:sz w:val="32"/>
+          <w:szCs w:val="32"/>
+        </w:rPr>
+        <w:t>Syntax:</w:t>
+      </w:r>
+    </w:p>
+    <w:p>
+      <w:pPr>
+        <w:pStyle w:val="HTMLPreformatted"/>
+        <w:rPr>
+          <w:rFonts w:asciiTheme="minorHAnsi" w:hAnsiTheme="minorHAnsi" w:cstheme="minorHAnsi"/>
+          <w:sz w:val="28"/>
+          <w:szCs w:val="28"/>
+        </w:rPr>
+      </w:pPr>
+      <w:proofErr w:type="gramStart"/>
+      <w:r>
+        <w:rPr>
+          <w:rFonts w:asciiTheme="minorHAnsi" w:hAnsiTheme="minorHAnsi" w:cstheme="minorHAnsi"/>
+          <w:sz w:val="28"/>
+          <w:szCs w:val="28"/>
+        </w:rPr>
+        <w:t>extract(</w:t>
+      </w:r>
+      <w:proofErr w:type="gramEnd"/>
+      <w:r>
+        <w:rPr>
+          <w:rFonts w:asciiTheme="minorHAnsi" w:hAnsiTheme="minorHAnsi" w:cstheme="minorHAnsi"/>
+          <w:sz w:val="28"/>
+          <w:szCs w:val="28"/>
+        </w:rPr>
+        <w:t>field from timestamp)</w:t>
+      </w:r>
+    </w:p>
+    <w:p>
+      <w:pPr>
+        <w:pStyle w:val="HTMLPreformatted"/>
+        <w:rPr>
+          <w:rFonts w:asciiTheme="minorHAnsi" w:hAnsiTheme="minorHAnsi" w:cstheme="minorHAnsi"/>
+          <w:sz w:val="28"/>
+          <w:szCs w:val="28"/>
+        </w:rPr>
+      </w:pPr>
+      <w:r>
+        <w:rPr>
+          <w:rFonts w:asciiTheme="minorHAnsi" w:hAnsiTheme="minorHAnsi" w:cstheme="minorHAnsi"/>
+          <w:sz w:val="28"/>
+          <w:szCs w:val="28"/>
+        </w:rPr>
+        <w:t>or</w:t>
+      </w:r>
+    </w:p>
+    <w:p>
+      <w:pPr>
+        <w:pStyle w:val="HTMLPreformatted"/>
+        <w:rPr>
+          <w:rFonts w:asciiTheme="minorHAnsi" w:hAnsiTheme="minorHAnsi" w:cstheme="minorHAnsi"/>
+          <w:sz w:val="28"/>
+          <w:szCs w:val="28"/>
+        </w:rPr>
+      </w:pPr>
+      <w:proofErr w:type="gramStart"/>
+      <w:r>
+        <w:rPr>
+          <w:rFonts w:asciiTheme="minorHAnsi" w:hAnsiTheme="minorHAnsi" w:cstheme="minorHAnsi"/>
+          <w:sz w:val="28"/>
+          <w:szCs w:val="28"/>
+        </w:rPr>
+        <w:t>extract(</w:t>
+      </w:r>
+      <w:proofErr w:type="gramEnd"/>
+      <w:r>
+        <w:rPr>
+          <w:rFonts w:asciiTheme="minorHAnsi" w:hAnsiTheme="minorHAnsi" w:cstheme="minorHAnsi"/>
+          <w:sz w:val="28"/>
+          <w:szCs w:val="28"/>
+        </w:rPr>
+        <w:t>field from interval)</w:t>
+      </w:r>
+    </w:p>
+    <w:p>
+      <w:pPr>
+        <w:rPr>
+          <w:rFonts w:cstheme="minorHAnsi"/>
+          <w:sz w:val="32"/>
+          <w:szCs w:val="32"/>
+        </w:rPr>
+      </w:pPr>
+    </w:p>
+    <w:p>
+      <w:pPr>
+        <w:rPr>
+          <w:rFonts w:cstheme="minorHAnsi"/>
+          <w:sz w:val="32"/>
+          <w:szCs w:val="32"/>
+        </w:rPr>
+      </w:pPr>
+      <w:r>
+        <w:rPr>
+          <w:noProof/>
+        </w:rPr>
+        <w:lastRenderedPageBreak/>
+        <w:drawing>
+          <wp:inline distT="0" distB="0" distL="0" distR="0" wp14:anchorId="6C2D2366" wp14:editId="63741D20">
+            <wp:extent cx="5731510" cy="4613275"/>
+            <wp:effectExtent l="0" t="0" r="2540" b="0"/>
+            <wp:docPr id="286544195" name="Picture 1"/>
+            <wp:cNvGraphicFramePr>
+              <a:graphicFrameLocks xmlns:a="http://schemas.openxmlformats.org/drawingml/2006/main" noChangeAspect="1"/>
+            </wp:cNvGraphicFramePr>
+            <a:graphic xmlns:a="http://schemas.openxmlformats.org/drawingml/2006/main">
+              <a:graphicData uri="http://schemas.openxmlformats.org/drawingml/2006/picture">
+                <pic:pic xmlns:pic="http://schemas.openxmlformats.org/drawingml/2006/picture">
+                  <pic:nvPicPr>
+                    <pic:cNvPr id="286544195" name=""/>
+                    <pic:cNvPicPr/>
+                  </pic:nvPicPr>
+                  <pic:blipFill>
+                    <a:blip r:embed="rId5"/>
+                    <a:stretch>
+                      <a:fillRect/>
+                    </a:stretch>
+                  </pic:blipFill>
+                  <pic:spPr>
+                    <a:xfrm>
+                      <a:off x="0" y="0"/>
+                      <a:ext cx="5731510" cy="4613275"/>
+                    </a:xfrm>
+                    <a:prstGeom prst="rect">
+                      <a:avLst/>
+                    </a:prstGeom>
+                  </pic:spPr>
+                </pic:pic>
+              </a:graphicData>
+            </a:graphic>
+          </wp:inline>
+        </w:drawing>
+      </w:r>
+    </w:p>
+    <w:p>
+      <w:pPr>
+        <w:pStyle w:val="NormalWeb"/>
+        <w:rPr>
+          <w:rFonts w:asciiTheme="minorHAnsi" w:hAnsiTheme="minorHAnsi" w:cstheme="minorHAnsi"/>
+          <w:sz w:val="32"/>
+          <w:szCs w:val="32"/>
+        </w:rPr>
+      </w:pPr>
+      <w:r>
+        <w:rPr>
+          <w:rFonts w:cstheme="minorHAnsi"/>
+          <w:sz w:val="32"/>
+          <w:szCs w:val="32"/>
+        </w:rPr>
+        <w:t xml:space="preserve">-- </w:t>
+      </w:r>
+      <w:proofErr w:type="gramStart"/>
+      <w:r>
+        <w:rPr>
+          <w:rStyle w:val="Strong"/>
+          <w:rFonts w:asciiTheme="minorHAnsi" w:hAnsiTheme="minorHAnsi" w:cstheme="minorHAnsi"/>
+          <w:sz w:val="32"/>
+          <w:szCs w:val="32"/>
+        </w:rPr>
+        <w:t>EXTRACT(</w:t>
+      </w:r>
+      <w:proofErr w:type="gramEnd"/>
+      <w:r>
+        <w:rPr>
+          <w:rStyle w:val="Strong"/>
+          <w:rFonts w:asciiTheme="minorHAnsi" w:hAnsiTheme="minorHAnsi" w:cstheme="minorHAnsi"/>
+          <w:sz w:val="32"/>
+          <w:szCs w:val="32"/>
+        </w:rPr>
+        <w:t xml:space="preserve">) : </w:t>
+      </w:r>
+      <w:r>
+        <w:rPr>
+          <w:rFonts w:asciiTheme="minorHAnsi" w:hAnsiTheme="minorHAnsi" w:cstheme="minorHAnsi"/>
+          <w:sz w:val="32"/>
+          <w:szCs w:val="32"/>
+        </w:rPr>
+        <w:t>century</w:t>
+      </w:r>
+    </w:p>
+    <w:p>
+      <w:pPr>
+        <w:pStyle w:val="NormalWeb"/>
+        <w:rPr>
+          <w:rFonts w:asciiTheme="minorHAnsi" w:hAnsiTheme="minorHAnsi" w:cstheme="minorHAnsi"/>
+          <w:sz w:val="32"/>
+          <w:szCs w:val="32"/>
+        </w:rPr>
+      </w:pPr>
+      <w:r>
+        <w:rPr>
+          <w:rFonts w:asciiTheme="minorHAnsi" w:hAnsiTheme="minorHAnsi" w:cstheme="minorHAnsi"/>
+          <w:sz w:val="32"/>
+          <w:szCs w:val="32"/>
+        </w:rPr>
+        <w:t xml:space="preserve">To extract the century from a given date/time value, you can use the </w:t>
+      </w:r>
+      <w:proofErr w:type="gramStart"/>
+      <w:r>
+        <w:rPr>
+          <w:rFonts w:asciiTheme="minorHAnsi" w:hAnsiTheme="minorHAnsi" w:cstheme="minorHAnsi"/>
+          <w:sz w:val="32"/>
+          <w:szCs w:val="32"/>
+        </w:rPr>
+        <w:t>extract(</w:t>
+      </w:r>
+      <w:proofErr w:type="gramEnd"/>
+      <w:r>
+        <w:rPr>
+          <w:rFonts w:asciiTheme="minorHAnsi" w:hAnsiTheme="minorHAnsi" w:cstheme="minorHAnsi"/>
+          <w:sz w:val="32"/>
+          <w:szCs w:val="32"/>
+        </w:rPr>
+        <w:t>) function with the "century" field. The "century" field is an identifier or string that indicates the century subfield.</w:t>
+      </w:r>
+    </w:p>
+    <w:p>
+      <w:pPr>
+        <w:pStyle w:val="NormalWeb"/>
+        <w:rPr>
+          <w:rFonts w:asciiTheme="minorHAnsi" w:hAnsiTheme="minorHAnsi" w:cstheme="minorHAnsi"/>
+          <w:sz w:val="32"/>
+          <w:szCs w:val="32"/>
+        </w:rPr>
+      </w:pPr>
+      <w:r>
+        <w:rPr>
+          <w:rFonts w:asciiTheme="minorHAnsi" w:hAnsiTheme="minorHAnsi" w:cstheme="minorHAnsi"/>
+          <w:sz w:val="32"/>
+          <w:szCs w:val="32"/>
+        </w:rPr>
+        <w:t>Code:</w:t>
+      </w:r>
+    </w:p>
+    <w:p>
+      <w:pPr>
+        <w:pStyle w:val="HTMLPreformatted"/>
+        <w:rPr>
+          <w:rStyle w:val="token"/>
+          <w:rFonts w:asciiTheme="minorHAnsi" w:hAnsiTheme="minorHAnsi" w:cstheme="minorHAnsi"/>
+          <w:sz w:val="28"/>
+          <w:szCs w:val="28"/>
+        </w:rPr>
+      </w:pPr>
+      <w:r>
+        <w:rPr>
+          <w:rStyle w:val="token"/>
+          <w:rFonts w:asciiTheme="minorHAnsi" w:hAnsiTheme="minorHAnsi" w:cstheme="minorHAnsi"/>
+          <w:sz w:val="28"/>
+          <w:szCs w:val="28"/>
+        </w:rPr>
+        <w:t>SELECT</w:t>
+      </w:r>
+      <w:r>
+        <w:rPr>
+          <w:rStyle w:val="HTMLCode"/>
+          <w:rFonts w:asciiTheme="minorHAnsi" w:hAnsiTheme="minorHAnsi" w:cstheme="minorHAnsi"/>
+          <w:sz w:val="28"/>
+          <w:szCs w:val="28"/>
+        </w:rPr>
+        <w:t xml:space="preserve"> </w:t>
+      </w:r>
+      <w:proofErr w:type="gramStart"/>
+      <w:r>
+        <w:rPr>
+          <w:rStyle w:val="HTMLCode"/>
+          <w:rFonts w:asciiTheme="minorHAnsi" w:hAnsiTheme="minorHAnsi" w:cstheme="minorHAnsi"/>
+          <w:sz w:val="28"/>
+          <w:szCs w:val="28"/>
+        </w:rPr>
+        <w:t>EXTRACT</w:t>
+      </w:r>
+      <w:r>
+        <w:rPr>
+          <w:rStyle w:val="token"/>
+          <w:rFonts w:asciiTheme="minorHAnsi" w:hAnsiTheme="minorHAnsi" w:cstheme="minorHAnsi"/>
+          <w:sz w:val="28"/>
+          <w:szCs w:val="28"/>
+        </w:rPr>
+        <w:t>(</w:t>
+      </w:r>
+      <w:proofErr w:type="gramEnd"/>
+      <w:r>
+        <w:rPr>
+          <w:rStyle w:val="HTMLCode"/>
+          <w:rFonts w:asciiTheme="minorHAnsi" w:hAnsiTheme="minorHAnsi" w:cstheme="minorHAnsi"/>
+          <w:sz w:val="28"/>
+          <w:szCs w:val="28"/>
+        </w:rPr>
+        <w:t xml:space="preserve">CENTURY </w:t>
+      </w:r>
+      <w:r>
+        <w:rPr>
+          <w:rStyle w:val="token"/>
+          <w:rFonts w:asciiTheme="minorHAnsi" w:hAnsiTheme="minorHAnsi" w:cstheme="minorHAnsi"/>
+          <w:sz w:val="28"/>
+          <w:szCs w:val="28"/>
+        </w:rPr>
+        <w:t>FROM</w:t>
+      </w:r>
+      <w:r>
+        <w:rPr>
+          <w:rStyle w:val="HTMLCode"/>
+          <w:rFonts w:asciiTheme="minorHAnsi" w:hAnsiTheme="minorHAnsi" w:cstheme="minorHAnsi"/>
+          <w:sz w:val="28"/>
+          <w:szCs w:val="28"/>
+        </w:rPr>
+        <w:t xml:space="preserve"> </w:t>
+      </w:r>
+      <w:r>
+        <w:rPr>
+          <w:rStyle w:val="token"/>
+          <w:rFonts w:asciiTheme="minorHAnsi" w:hAnsiTheme="minorHAnsi" w:cstheme="minorHAnsi"/>
+          <w:sz w:val="28"/>
+          <w:szCs w:val="28"/>
+        </w:rPr>
+        <w:t>TIMESTAMP</w:t>
+      </w:r>
+      <w:r>
+        <w:rPr>
+          <w:rStyle w:val="HTMLCode"/>
+          <w:rFonts w:asciiTheme="minorHAnsi" w:hAnsiTheme="minorHAnsi" w:cstheme="minorHAnsi"/>
+          <w:sz w:val="28"/>
+          <w:szCs w:val="28"/>
+        </w:rPr>
+        <w:t xml:space="preserve"> </w:t>
+      </w:r>
+      <w:r>
+        <w:rPr>
+          <w:rStyle w:val="token"/>
+          <w:rFonts w:asciiTheme="minorHAnsi" w:hAnsiTheme="minorHAnsi" w:cstheme="minorHAnsi"/>
+          <w:sz w:val="28"/>
+          <w:szCs w:val="28"/>
+        </w:rPr>
+        <w:t>'2023-03-11 17:43:17.436');</w:t>
+      </w:r>
+    </w:p>
+    <w:p>
+      <w:pPr>
+        <w:pStyle w:val="HTMLPreformatted"/>
+        <w:rPr>
+          <w:rStyle w:val="token"/>
+          <w:rFonts w:asciiTheme="minorHAnsi" w:hAnsiTheme="minorHAnsi" w:cstheme="minorHAnsi"/>
+          <w:sz w:val="28"/>
+          <w:szCs w:val="28"/>
+        </w:rPr>
+      </w:pPr>
+    </w:p>
+    <w:p>
+      <w:pPr>
+        <w:pStyle w:val="NormalWeb"/>
+        <w:rPr>
+          <w:rFonts w:asciiTheme="minorHAnsi" w:hAnsiTheme="minorHAnsi" w:cstheme="minorHAnsi"/>
+          <w:sz w:val="32"/>
+          <w:szCs w:val="32"/>
+        </w:rPr>
+      </w:pPr>
+      <w:r>
+        <w:rPr>
+          <w:rStyle w:val="token"/>
+          <w:rFonts w:asciiTheme="minorHAnsi" w:hAnsiTheme="minorHAnsi" w:cstheme="minorHAnsi"/>
+          <w:sz w:val="32"/>
+          <w:szCs w:val="32"/>
+        </w:rPr>
+        <w:t xml:space="preserve">-- </w:t>
+      </w:r>
+      <w:proofErr w:type="gramStart"/>
+      <w:r>
+        <w:rPr>
+          <w:rStyle w:val="Strong"/>
+          <w:rFonts w:asciiTheme="minorHAnsi" w:hAnsiTheme="minorHAnsi" w:cstheme="minorHAnsi"/>
+          <w:sz w:val="32"/>
+          <w:szCs w:val="32"/>
+        </w:rPr>
+        <w:t>EXTRACT(</w:t>
+      </w:r>
+      <w:proofErr w:type="gramEnd"/>
+      <w:r>
+        <w:rPr>
+          <w:rStyle w:val="Strong"/>
+          <w:rFonts w:asciiTheme="minorHAnsi" w:hAnsiTheme="minorHAnsi" w:cstheme="minorHAnsi"/>
+          <w:sz w:val="32"/>
+          <w:szCs w:val="32"/>
+        </w:rPr>
+        <w:t xml:space="preserve">) : </w:t>
+      </w:r>
+      <w:r>
+        <w:rPr>
+          <w:rFonts w:asciiTheme="minorHAnsi" w:hAnsiTheme="minorHAnsi" w:cstheme="minorHAnsi"/>
+          <w:sz w:val="32"/>
+          <w:szCs w:val="32"/>
+        </w:rPr>
+        <w:t>day</w:t>
+      </w:r>
+    </w:p>
+    <w:p>
+      <w:pPr>
+        <w:pStyle w:val="NormalWeb"/>
+        <w:rPr>
+          <w:rFonts w:asciiTheme="minorHAnsi" w:hAnsiTheme="minorHAnsi" w:cstheme="minorHAnsi"/>
+          <w:sz w:val="32"/>
+          <w:szCs w:val="32"/>
+        </w:rPr>
+      </w:pPr>
+      <w:r>
+        <w:rPr>
+          <w:rFonts w:asciiTheme="minorHAnsi" w:hAnsiTheme="minorHAnsi" w:cstheme="minorHAnsi"/>
+          <w:sz w:val="32"/>
+          <w:szCs w:val="32"/>
+        </w:rPr>
+        <w:t xml:space="preserve">To extract the day from a given date/time value, you can use the EXTRACT function with the "day" field. </w:t>
+      </w:r>
+    </w:p>
+    <w:p>
+      <w:pPr>
+        <w:pStyle w:val="NormalWeb"/>
+        <w:rPr>
+          <w:rFonts w:asciiTheme="minorHAnsi" w:hAnsiTheme="minorHAnsi" w:cstheme="minorHAnsi"/>
+          <w:sz w:val="32"/>
+          <w:szCs w:val="32"/>
+        </w:rPr>
+      </w:pPr>
+      <w:r>
+        <w:rPr>
+          <w:rFonts w:asciiTheme="minorHAnsi" w:hAnsiTheme="minorHAnsi" w:cstheme="minorHAnsi"/>
+          <w:sz w:val="32"/>
+          <w:szCs w:val="32"/>
+        </w:rPr>
+        <w:t>Code:</w:t>
+      </w:r>
+    </w:p>
+    <w:p>
+      <w:pPr>
+        <w:pStyle w:val="HTMLPreformatted"/>
+        <w:rPr>
+          <w:rStyle w:val="token"/>
+          <w:rFonts w:asciiTheme="minorHAnsi" w:hAnsiTheme="minorHAnsi" w:cstheme="minorHAnsi"/>
+          <w:sz w:val="28"/>
+          <w:szCs w:val="28"/>
+        </w:rPr>
+      </w:pPr>
+      <w:r>
+        <w:rPr>
+          <w:rStyle w:val="token"/>
+          <w:rFonts w:asciiTheme="minorHAnsi" w:hAnsiTheme="minorHAnsi" w:cstheme="minorHAnsi"/>
+          <w:sz w:val="28"/>
+          <w:szCs w:val="28"/>
+        </w:rPr>
+        <w:lastRenderedPageBreak/>
+        <w:t>SELECT</w:t>
+      </w:r>
+      <w:r>
+        <w:rPr>
+          <w:rStyle w:val="HTMLCode"/>
+          <w:rFonts w:asciiTheme="minorHAnsi" w:hAnsiTheme="minorHAnsi" w:cstheme="minorHAnsi"/>
+          <w:sz w:val="28"/>
+          <w:szCs w:val="28"/>
+        </w:rPr>
+        <w:t xml:space="preserve"> </w:t>
+      </w:r>
+      <w:proofErr w:type="gramStart"/>
+      <w:r>
+        <w:rPr>
+          <w:rStyle w:val="HTMLCode"/>
+          <w:rFonts w:asciiTheme="minorHAnsi" w:hAnsiTheme="minorHAnsi" w:cstheme="minorHAnsi"/>
+          <w:sz w:val="28"/>
+          <w:szCs w:val="28"/>
+        </w:rPr>
+        <w:t>EXTRACT</w:t>
+      </w:r>
+      <w:r>
+        <w:rPr>
+          <w:rStyle w:val="token"/>
+          <w:rFonts w:asciiTheme="minorHAnsi" w:hAnsiTheme="minorHAnsi" w:cstheme="minorHAnsi"/>
+          <w:sz w:val="28"/>
+          <w:szCs w:val="28"/>
+        </w:rPr>
+        <w:t>(</w:t>
+      </w:r>
+      <w:proofErr w:type="gramEnd"/>
+      <w:r>
+        <w:rPr>
+          <w:rStyle w:val="token"/>
+          <w:rFonts w:asciiTheme="minorHAnsi" w:hAnsiTheme="minorHAnsi" w:cstheme="minorHAnsi"/>
+          <w:sz w:val="28"/>
+          <w:szCs w:val="28"/>
+        </w:rPr>
+        <w:t>DAY</w:t>
+      </w:r>
+      <w:r>
+        <w:rPr>
+          <w:rStyle w:val="HTMLCode"/>
+          <w:rFonts w:asciiTheme="minorHAnsi" w:hAnsiTheme="minorHAnsi" w:cstheme="minorHAnsi"/>
+          <w:sz w:val="28"/>
+          <w:szCs w:val="28"/>
+        </w:rPr>
+        <w:t xml:space="preserve"> </w:t>
+      </w:r>
+      <w:r>
+        <w:rPr>
+          <w:rStyle w:val="token"/>
+          <w:rFonts w:asciiTheme="minorHAnsi" w:hAnsiTheme="minorHAnsi" w:cstheme="minorHAnsi"/>
+          <w:sz w:val="28"/>
+          <w:szCs w:val="28"/>
+        </w:rPr>
+        <w:t>FROM</w:t>
+      </w:r>
+      <w:r>
+        <w:rPr>
+          <w:rStyle w:val="HTMLCode"/>
+          <w:rFonts w:asciiTheme="minorHAnsi" w:hAnsiTheme="minorHAnsi" w:cstheme="minorHAnsi"/>
+          <w:sz w:val="28"/>
+          <w:szCs w:val="28"/>
+        </w:rPr>
+        <w:t xml:space="preserve"> </w:t>
+      </w:r>
+      <w:r>
+        <w:rPr>
+          <w:rStyle w:val="token"/>
+          <w:rFonts w:asciiTheme="minorHAnsi" w:hAnsiTheme="minorHAnsi" w:cstheme="minorHAnsi"/>
+          <w:sz w:val="28"/>
+          <w:szCs w:val="28"/>
+        </w:rPr>
+        <w:t>TIMESTAMP</w:t>
+      </w:r>
+      <w:r>
+        <w:rPr>
+          <w:rStyle w:val="HTMLCode"/>
+          <w:rFonts w:asciiTheme="minorHAnsi" w:hAnsiTheme="minorHAnsi" w:cstheme="minorHAnsi"/>
+          <w:sz w:val="28"/>
+          <w:szCs w:val="28"/>
+        </w:rPr>
+        <w:t xml:space="preserve"> </w:t>
+      </w:r>
+      <w:r>
+        <w:rPr>
+          <w:rStyle w:val="token"/>
+          <w:rFonts w:asciiTheme="minorHAnsi" w:hAnsiTheme="minorHAnsi" w:cstheme="minorHAnsi"/>
+          <w:sz w:val="28"/>
+          <w:szCs w:val="28"/>
+        </w:rPr>
+        <w:t>'2023-03-11 17:43:17.436');</w:t>
+      </w:r>
+    </w:p>
+    <w:p>
+      <w:pPr>
+        <w:pStyle w:val="HTMLPreformatted"/>
+        <w:rPr>
+          <w:rStyle w:val="token"/>
+          <w:rFonts w:asciiTheme="minorHAnsi" w:hAnsiTheme="minorHAnsi" w:cstheme="minorHAnsi"/>
+          <w:sz w:val="28"/>
+          <w:szCs w:val="28"/>
+        </w:rPr>
+      </w:pPr>
+    </w:p>
+    <w:p>
+      <w:pPr>
+        <w:pStyle w:val="NormalWeb"/>
+        <w:rPr>
+          <w:rFonts w:asciiTheme="minorHAnsi" w:hAnsiTheme="minorHAnsi" w:cstheme="minorHAnsi"/>
+          <w:sz w:val="32"/>
+          <w:szCs w:val="32"/>
+        </w:rPr>
+      </w:pPr>
+      <w:r>
+        <w:rPr>
+          <w:rFonts w:asciiTheme="minorHAnsi" w:hAnsiTheme="minorHAnsi" w:cstheme="minorHAnsi"/>
+          <w:sz w:val="32"/>
+          <w:szCs w:val="32"/>
+        </w:rPr>
+        <w:t xml:space="preserve">-- </w:t>
+      </w:r>
+      <w:r>
+        <w:rPr>
+          <w:rFonts w:asciiTheme="minorHAnsi" w:hAnsiTheme="minorHAnsi" w:cstheme="minorHAnsi"/>
+          <w:sz w:val="32"/>
+          <w:szCs w:val="32"/>
+        </w:rPr>
+        <w:t>To extract the number of days from an interval, you can use the EXTRACT function with the "day" field.</w:t>
+      </w:r>
+    </w:p>
+    <w:p>
+      <w:pPr>
+        <w:pStyle w:val="HTMLPreformatted"/>
+        <w:rPr>
+          <w:rFonts w:asciiTheme="minorHAnsi" w:hAnsiTheme="minorHAnsi" w:cstheme="minorHAnsi"/>
+          <w:sz w:val="28"/>
+          <w:szCs w:val="28"/>
+        </w:rPr>
+      </w:pPr>
+      <w:r>
+        <w:rPr>
+          <w:rStyle w:val="token"/>
+          <w:rFonts w:asciiTheme="minorHAnsi" w:hAnsiTheme="minorHAnsi" w:cstheme="minorHAnsi"/>
+          <w:sz w:val="28"/>
+          <w:szCs w:val="28"/>
+        </w:rPr>
+        <w:t>SELECT</w:t>
+      </w:r>
+      <w:r>
+        <w:rPr>
+          <w:rStyle w:val="HTMLCode"/>
+          <w:rFonts w:asciiTheme="minorHAnsi" w:hAnsiTheme="minorHAnsi" w:cstheme="minorHAnsi"/>
+          <w:sz w:val="28"/>
+          <w:szCs w:val="28"/>
+        </w:rPr>
+        <w:t xml:space="preserve"> </w:t>
+      </w:r>
+      <w:proofErr w:type="gramStart"/>
+      <w:r>
+        <w:rPr>
+          <w:rStyle w:val="HTMLCode"/>
+          <w:rFonts w:asciiTheme="minorHAnsi" w:hAnsiTheme="minorHAnsi" w:cstheme="minorHAnsi"/>
+          <w:sz w:val="28"/>
+          <w:szCs w:val="28"/>
+        </w:rPr>
+        <w:t>EXTRACT</w:t>
+      </w:r>
+      <w:r>
+        <w:rPr>
+          <w:rStyle w:val="token"/>
+          <w:rFonts w:asciiTheme="minorHAnsi" w:hAnsiTheme="minorHAnsi" w:cstheme="minorHAnsi"/>
+          <w:sz w:val="28"/>
+          <w:szCs w:val="28"/>
+        </w:rPr>
+        <w:t>(</w:t>
+      </w:r>
+      <w:proofErr w:type="gramEnd"/>
+      <w:r>
+        <w:rPr>
+          <w:rStyle w:val="token"/>
+          <w:rFonts w:asciiTheme="minorHAnsi" w:hAnsiTheme="minorHAnsi" w:cstheme="minorHAnsi"/>
+          <w:sz w:val="28"/>
+          <w:szCs w:val="28"/>
+        </w:rPr>
+        <w:t>DAY</w:t>
+      </w:r>
+      <w:r>
+        <w:rPr>
+          <w:rStyle w:val="HTMLCode"/>
+          <w:rFonts w:asciiTheme="minorHAnsi" w:hAnsiTheme="minorHAnsi" w:cstheme="minorHAnsi"/>
+          <w:sz w:val="28"/>
+          <w:szCs w:val="28"/>
+        </w:rPr>
+        <w:t xml:space="preserve"> </w:t>
+      </w:r>
+      <w:r>
+        <w:rPr>
+          <w:rStyle w:val="token"/>
+          <w:rFonts w:asciiTheme="minorHAnsi" w:hAnsiTheme="minorHAnsi" w:cstheme="minorHAnsi"/>
+          <w:sz w:val="28"/>
+          <w:szCs w:val="28"/>
+        </w:rPr>
+        <w:t>FROM</w:t>
+      </w:r>
+      <w:r>
+        <w:rPr>
+          <w:rStyle w:val="HTMLCode"/>
+          <w:rFonts w:asciiTheme="minorHAnsi" w:hAnsiTheme="minorHAnsi" w:cstheme="minorHAnsi"/>
+          <w:sz w:val="28"/>
+          <w:szCs w:val="28"/>
+        </w:rPr>
+        <w:t xml:space="preserve"> </w:t>
+      </w:r>
+      <w:r>
+        <w:rPr>
+          <w:rStyle w:val="token"/>
+          <w:rFonts w:asciiTheme="minorHAnsi" w:hAnsiTheme="minorHAnsi" w:cstheme="minorHAnsi"/>
+          <w:sz w:val="28"/>
+          <w:szCs w:val="28"/>
+        </w:rPr>
+        <w:t>INTERVAL</w:t>
+      </w:r>
+      <w:r>
+        <w:rPr>
+          <w:rStyle w:val="HTMLCode"/>
+          <w:rFonts w:asciiTheme="minorHAnsi" w:hAnsiTheme="minorHAnsi" w:cstheme="minorHAnsi"/>
+          <w:sz w:val="28"/>
+          <w:szCs w:val="28"/>
+        </w:rPr>
+        <w:t xml:space="preserve"> </w:t>
+      </w:r>
+      <w:r>
+        <w:rPr>
+          <w:rStyle w:val="token"/>
+          <w:rFonts w:asciiTheme="minorHAnsi" w:hAnsiTheme="minorHAnsi" w:cstheme="minorHAnsi"/>
+          <w:sz w:val="28"/>
+          <w:szCs w:val="28"/>
+        </w:rPr>
+        <w:t>'19 days 3 minute');</w:t>
+      </w:r>
+    </w:p>
+    <w:p>
+      <w:pPr>
+        <w:pStyle w:val="HTMLPreformatted"/>
+        <w:rPr>
+          <w:rFonts w:asciiTheme="minorHAnsi" w:hAnsiTheme="minorHAnsi" w:cstheme="minorHAnsi"/>
+          <w:sz w:val="28"/>
+          <w:szCs w:val="28"/>
+        </w:rPr>
+      </w:pPr>
+    </w:p>
+    <w:p>
+      <w:pPr>
+        <w:pStyle w:val="NormalWeb"/>
+        <w:rPr>
+          <w:rFonts w:asciiTheme="minorHAnsi" w:hAnsiTheme="minorHAnsi" w:cstheme="minorHAnsi"/>
+          <w:sz w:val="32"/>
+          <w:szCs w:val="32"/>
+        </w:rPr>
+      </w:pPr>
+      <w:r>
+        <w:rPr>
+          <w:rFonts w:asciiTheme="minorHAnsi" w:hAnsiTheme="minorHAnsi" w:cstheme="minorHAnsi"/>
+          <w:sz w:val="32"/>
+          <w:szCs w:val="32"/>
+        </w:rPr>
+        <w:t xml:space="preserve">-- </w:t>
+      </w:r>
+      <w:proofErr w:type="gramStart"/>
+      <w:r>
+        <w:rPr>
+          <w:rStyle w:val="Strong"/>
+          <w:rFonts w:asciiTheme="minorHAnsi" w:hAnsiTheme="minorHAnsi" w:cstheme="minorHAnsi"/>
+          <w:sz w:val="32"/>
+          <w:szCs w:val="32"/>
+        </w:rPr>
+        <w:t>EXTRACT(</w:t>
+      </w:r>
+      <w:proofErr w:type="gramEnd"/>
+      <w:r>
+        <w:rPr>
+          <w:rStyle w:val="Strong"/>
+          <w:rFonts w:asciiTheme="minorHAnsi" w:hAnsiTheme="minorHAnsi" w:cstheme="minorHAnsi"/>
+          <w:sz w:val="32"/>
+          <w:szCs w:val="32"/>
+        </w:rPr>
+        <w:t>) :</w:t>
+      </w:r>
+      <w:r>
+        <w:rPr>
+          <w:rFonts w:asciiTheme="minorHAnsi" w:hAnsiTheme="minorHAnsi" w:cstheme="minorHAnsi"/>
+          <w:sz w:val="32"/>
+          <w:szCs w:val="32"/>
+        </w:rPr>
+        <w:t xml:space="preserve"> month </w:t>
+      </w:r>
+    </w:p>
+    <w:p>
+      <w:pPr>
+        <w:pStyle w:val="NormalWeb"/>
+        <w:rPr>
+          <w:rFonts w:asciiTheme="minorHAnsi" w:hAnsiTheme="minorHAnsi" w:cstheme="minorHAnsi"/>
+          <w:sz w:val="32"/>
+          <w:szCs w:val="32"/>
+        </w:rPr>
+      </w:pPr>
+      <w:r>
+        <w:rPr>
+          <w:rFonts w:asciiTheme="minorHAnsi" w:hAnsiTheme="minorHAnsi" w:cstheme="minorHAnsi"/>
+          <w:sz w:val="32"/>
+          <w:szCs w:val="32"/>
+        </w:rPr>
+        <w:t>To extract the month from a given timestamp, you can use the EXTRACT function with the "month" field.</w:t>
+      </w:r>
+    </w:p>
+    <w:p>
+      <w:pPr>
+        <w:pStyle w:val="NormalWeb"/>
+        <w:rPr>
+          <w:rFonts w:asciiTheme="minorHAnsi" w:hAnsiTheme="minorHAnsi" w:cstheme="minorHAnsi"/>
+          <w:sz w:val="32"/>
+          <w:szCs w:val="32"/>
+        </w:rPr>
+      </w:pPr>
+      <w:r>
+        <w:rPr>
+          <w:rFonts w:asciiTheme="minorHAnsi" w:hAnsiTheme="minorHAnsi" w:cstheme="minorHAnsi"/>
+          <w:sz w:val="32"/>
+          <w:szCs w:val="32"/>
+        </w:rPr>
+        <w:t>Code:</w:t>
+      </w:r>
+    </w:p>
+    <w:p>
+      <w:pPr>
+        <w:pStyle w:val="HTMLPreformatted"/>
+        <w:rPr>
+          <w:rStyle w:val="token"/>
+          <w:rFonts w:asciiTheme="minorHAnsi" w:hAnsiTheme="minorHAnsi" w:cstheme="minorHAnsi"/>
+          <w:sz w:val="28"/>
+          <w:szCs w:val="28"/>
+        </w:rPr>
+      </w:pPr>
+      <w:r>
+        <w:rPr>
+          <w:rStyle w:val="token"/>
+          <w:rFonts w:asciiTheme="minorHAnsi" w:hAnsiTheme="minorHAnsi" w:cstheme="minorHAnsi"/>
+          <w:sz w:val="28"/>
+          <w:szCs w:val="28"/>
+        </w:rPr>
+        <w:t>SELECT</w:t>
+      </w:r>
+      <w:r>
+        <w:rPr>
+          <w:rStyle w:val="HTMLCode"/>
+          <w:rFonts w:asciiTheme="minorHAnsi" w:hAnsiTheme="minorHAnsi" w:cstheme="minorHAnsi"/>
+          <w:sz w:val="28"/>
+          <w:szCs w:val="28"/>
+        </w:rPr>
+        <w:t xml:space="preserve"> </w:t>
+      </w:r>
+      <w:proofErr w:type="gramStart"/>
+      <w:r>
+        <w:rPr>
+          <w:rStyle w:val="HTMLCode"/>
+          <w:rFonts w:asciiTheme="minorHAnsi" w:hAnsiTheme="minorHAnsi" w:cstheme="minorHAnsi"/>
+          <w:sz w:val="28"/>
+          <w:szCs w:val="28"/>
+        </w:rPr>
+        <w:t>EXTRACT</w:t>
+      </w:r>
+      <w:r>
+        <w:rPr>
+          <w:rStyle w:val="token"/>
+          <w:rFonts w:asciiTheme="minorHAnsi" w:hAnsiTheme="minorHAnsi" w:cstheme="minorHAnsi"/>
+          <w:sz w:val="28"/>
+          <w:szCs w:val="28"/>
+        </w:rPr>
+        <w:t>(</w:t>
+      </w:r>
+      <w:proofErr w:type="gramEnd"/>
+      <w:r>
+        <w:rPr>
+          <w:rStyle w:val="token"/>
+          <w:rFonts w:asciiTheme="minorHAnsi" w:hAnsiTheme="minorHAnsi" w:cstheme="minorHAnsi"/>
+          <w:sz w:val="28"/>
+          <w:szCs w:val="28"/>
+        </w:rPr>
+        <w:t>MONTH</w:t>
+      </w:r>
+      <w:r>
+        <w:rPr>
+          <w:rStyle w:val="HTMLCode"/>
+          <w:rFonts w:asciiTheme="minorHAnsi" w:hAnsiTheme="minorHAnsi" w:cstheme="minorHAnsi"/>
+          <w:sz w:val="28"/>
+          <w:szCs w:val="28"/>
+        </w:rPr>
+        <w:t xml:space="preserve"> </w:t>
+      </w:r>
+      <w:r>
+        <w:rPr>
+          <w:rStyle w:val="token"/>
+          <w:rFonts w:asciiTheme="minorHAnsi" w:hAnsiTheme="minorHAnsi" w:cstheme="minorHAnsi"/>
+          <w:sz w:val="28"/>
+          <w:szCs w:val="28"/>
+        </w:rPr>
+        <w:t>FROM</w:t>
+      </w:r>
+      <w:r>
+        <w:rPr>
+          <w:rStyle w:val="HTMLCode"/>
+          <w:rFonts w:asciiTheme="minorHAnsi" w:hAnsiTheme="minorHAnsi" w:cstheme="minorHAnsi"/>
+          <w:sz w:val="28"/>
+          <w:szCs w:val="28"/>
+        </w:rPr>
+        <w:t xml:space="preserve"> </w:t>
+      </w:r>
+      <w:r>
+        <w:rPr>
+          <w:rStyle w:val="token"/>
+          <w:rFonts w:asciiTheme="minorHAnsi" w:hAnsiTheme="minorHAnsi" w:cstheme="minorHAnsi"/>
+          <w:sz w:val="28"/>
+          <w:szCs w:val="28"/>
+        </w:rPr>
+        <w:t>TIMESTAMP</w:t>
+      </w:r>
+      <w:r>
+        <w:rPr>
+          <w:rStyle w:val="HTMLCode"/>
+          <w:rFonts w:asciiTheme="minorHAnsi" w:hAnsiTheme="minorHAnsi" w:cstheme="minorHAnsi"/>
+          <w:sz w:val="28"/>
+          <w:szCs w:val="28"/>
+        </w:rPr>
+        <w:t xml:space="preserve"> </w:t>
+      </w:r>
+      <w:r>
+        <w:rPr>
+          <w:rStyle w:val="token"/>
+          <w:rFonts w:asciiTheme="minorHAnsi" w:hAnsiTheme="minorHAnsi" w:cstheme="minorHAnsi"/>
+          <w:sz w:val="28"/>
+          <w:szCs w:val="28"/>
+        </w:rPr>
+        <w:t>'2023-03-11 17:43:17.436');</w:t>
+      </w:r>
+    </w:p>
+    <w:p>
+      <w:pPr>
+        <w:pStyle w:val="HTMLPreformatted"/>
+        <w:rPr>
+          <w:rStyle w:val="token"/>
+          <w:rFonts w:asciiTheme="minorHAnsi" w:hAnsiTheme="minorHAnsi" w:cstheme="minorHAnsi"/>
+          <w:sz w:val="28"/>
+          <w:szCs w:val="28"/>
+        </w:rPr>
+      </w:pPr>
+      <w:r>
+        <w:rPr>
+          <w:rStyle w:val="token"/>
+          <w:rFonts w:asciiTheme="minorHAnsi" w:hAnsiTheme="minorHAnsi" w:cstheme="minorHAnsi"/>
+          <w:sz w:val="28"/>
+          <w:szCs w:val="28"/>
+        </w:rPr>
+        <w:t>SELECT</w:t>
+      </w:r>
+      <w:r>
+        <w:rPr>
+          <w:rStyle w:val="HTMLCode"/>
+          <w:rFonts w:asciiTheme="minorHAnsi" w:hAnsiTheme="minorHAnsi" w:cstheme="minorHAnsi"/>
+          <w:sz w:val="28"/>
+          <w:szCs w:val="28"/>
+        </w:rPr>
+        <w:t xml:space="preserve"> </w:t>
+      </w:r>
+      <w:proofErr w:type="gramStart"/>
+      <w:r>
+        <w:rPr>
+          <w:rStyle w:val="HTMLCode"/>
+          <w:rFonts w:asciiTheme="minorHAnsi" w:hAnsiTheme="minorHAnsi" w:cstheme="minorHAnsi"/>
+          <w:sz w:val="28"/>
+          <w:szCs w:val="28"/>
+        </w:rPr>
+        <w:t>EXTRACT</w:t>
+      </w:r>
+      <w:r>
+        <w:rPr>
+          <w:rStyle w:val="token"/>
+          <w:rFonts w:asciiTheme="minorHAnsi" w:hAnsiTheme="minorHAnsi" w:cstheme="minorHAnsi"/>
+          <w:sz w:val="28"/>
+          <w:szCs w:val="28"/>
+        </w:rPr>
+        <w:t>(</w:t>
+      </w:r>
+      <w:proofErr w:type="gramEnd"/>
+      <w:r>
+        <w:rPr>
+          <w:rStyle w:val="token"/>
+          <w:rFonts w:asciiTheme="minorHAnsi" w:hAnsiTheme="minorHAnsi" w:cstheme="minorHAnsi"/>
+          <w:sz w:val="28"/>
+          <w:szCs w:val="28"/>
+        </w:rPr>
+        <w:t>MONTH</w:t>
+      </w:r>
+      <w:r>
+        <w:rPr>
+          <w:rStyle w:val="HTMLCode"/>
+          <w:rFonts w:asciiTheme="minorHAnsi" w:hAnsiTheme="minorHAnsi" w:cstheme="minorHAnsi"/>
+          <w:sz w:val="28"/>
+          <w:szCs w:val="28"/>
+        </w:rPr>
+        <w:t xml:space="preserve"> </w:t>
+      </w:r>
+      <w:r>
+        <w:rPr>
+          <w:rStyle w:val="token"/>
+          <w:rFonts w:asciiTheme="minorHAnsi" w:hAnsiTheme="minorHAnsi" w:cstheme="minorHAnsi"/>
+          <w:sz w:val="28"/>
+          <w:szCs w:val="28"/>
+        </w:rPr>
+        <w:t>FROM</w:t>
+      </w:r>
+      <w:r>
+        <w:rPr>
+          <w:rStyle w:val="HTMLCode"/>
+          <w:rFonts w:asciiTheme="minorHAnsi" w:hAnsiTheme="minorHAnsi" w:cstheme="minorHAnsi"/>
+          <w:sz w:val="28"/>
+          <w:szCs w:val="28"/>
+        </w:rPr>
+        <w:t xml:space="preserve"> </w:t>
+      </w:r>
+      <w:r>
+        <w:rPr>
+          <w:rStyle w:val="token"/>
+          <w:rFonts w:asciiTheme="minorHAnsi" w:hAnsiTheme="minorHAnsi" w:cstheme="minorHAnsi"/>
+          <w:sz w:val="28"/>
+          <w:szCs w:val="28"/>
+        </w:rPr>
+        <w:t>INTERVAL</w:t>
+      </w:r>
+      <w:r>
+        <w:rPr>
+          <w:rStyle w:val="HTMLCode"/>
+          <w:rFonts w:asciiTheme="minorHAnsi" w:hAnsiTheme="minorHAnsi" w:cstheme="minorHAnsi"/>
+          <w:sz w:val="28"/>
+          <w:szCs w:val="28"/>
+        </w:rPr>
+        <w:t xml:space="preserve"> </w:t>
+      </w:r>
+      <w:r>
+        <w:rPr>
+          <w:rStyle w:val="token"/>
+          <w:rFonts w:asciiTheme="minorHAnsi" w:hAnsiTheme="minorHAnsi" w:cstheme="minorHAnsi"/>
+          <w:sz w:val="28"/>
+          <w:szCs w:val="28"/>
+        </w:rPr>
+        <w:t>'3 years 5 months');</w:t>
+      </w:r>
+    </w:p>
+    <w:p>
+      <w:pPr>
+        <w:pStyle w:val="HTMLPreformatted"/>
+        <w:rPr>
+          <w:rStyle w:val="token"/>
+          <w:rFonts w:asciiTheme="minorHAnsi" w:hAnsiTheme="minorHAnsi" w:cstheme="minorHAnsi"/>
+          <w:sz w:val="28"/>
+          <w:szCs w:val="28"/>
+        </w:rPr>
+      </w:pPr>
+    </w:p>
+    <w:p>
+      <w:pPr>
+        <w:pStyle w:val="NormalWeb"/>
+        <w:rPr>
+          <w:rFonts w:asciiTheme="minorHAnsi" w:hAnsiTheme="minorHAnsi" w:cstheme="minorHAnsi"/>
+          <w:sz w:val="32"/>
+          <w:szCs w:val="32"/>
+        </w:rPr>
+      </w:pPr>
+      <w:r>
+        <w:rPr>
+          <w:rStyle w:val="token"/>
+          <w:rFonts w:asciiTheme="minorHAnsi" w:hAnsiTheme="minorHAnsi" w:cstheme="minorHAnsi"/>
+          <w:sz w:val="32"/>
+          <w:szCs w:val="32"/>
+        </w:rPr>
+        <w:t xml:space="preserve">-- </w:t>
+      </w:r>
+      <w:proofErr w:type="gramStart"/>
+      <w:r>
+        <w:rPr>
+          <w:rStyle w:val="Strong"/>
+          <w:rFonts w:asciiTheme="minorHAnsi" w:hAnsiTheme="minorHAnsi" w:cstheme="minorHAnsi"/>
+          <w:sz w:val="32"/>
+          <w:szCs w:val="32"/>
+        </w:rPr>
+        <w:t>EXTRACT(</w:t>
+      </w:r>
+      <w:proofErr w:type="gramEnd"/>
+      <w:r>
+        <w:rPr>
+          <w:rStyle w:val="Strong"/>
+          <w:rFonts w:asciiTheme="minorHAnsi" w:hAnsiTheme="minorHAnsi" w:cstheme="minorHAnsi"/>
+          <w:sz w:val="32"/>
+          <w:szCs w:val="32"/>
+        </w:rPr>
+        <w:t xml:space="preserve">) : </w:t>
+      </w:r>
+      <w:proofErr w:type="spellStart"/>
+      <w:r>
+        <w:rPr>
+          <w:rFonts w:asciiTheme="minorHAnsi" w:hAnsiTheme="minorHAnsi" w:cstheme="minorHAnsi"/>
+          <w:sz w:val="32"/>
+          <w:szCs w:val="32"/>
+        </w:rPr>
+        <w:t>dow</w:t>
+      </w:r>
+      <w:proofErr w:type="spellEnd"/>
+    </w:p>
+    <w:p>
+      <w:pPr>
+        <w:pStyle w:val="NormalWeb"/>
+        <w:rPr>
+          <w:rFonts w:asciiTheme="minorHAnsi" w:hAnsiTheme="minorHAnsi" w:cstheme="minorHAnsi"/>
+          <w:sz w:val="32"/>
+          <w:szCs w:val="32"/>
+        </w:rPr>
+      </w:pPr>
+      <w:r>
+        <w:rPr>
+          <w:rFonts w:asciiTheme="minorHAnsi" w:hAnsiTheme="minorHAnsi" w:cstheme="minorHAnsi"/>
+          <w:sz w:val="32"/>
+          <w:szCs w:val="32"/>
+        </w:rPr>
+        <w:t xml:space="preserve">To retrieve the day of the week (DOW) from a timestamp value the DOW can be used. It represents the day of the week as an integer, where Sunday is 0 and Saturday is 6. </w:t>
+      </w:r>
+    </w:p>
+    <w:p>
+      <w:pPr>
+        <w:pStyle w:val="NormalWeb"/>
+        <w:rPr>
+          <w:rFonts w:asciiTheme="minorHAnsi" w:hAnsiTheme="minorHAnsi" w:cstheme="minorHAnsi"/>
+          <w:sz w:val="32"/>
+          <w:szCs w:val="32"/>
+        </w:rPr>
+      </w:pPr>
+      <w:r>
+        <w:rPr>
+          <w:rFonts w:asciiTheme="minorHAnsi" w:hAnsiTheme="minorHAnsi" w:cstheme="minorHAnsi"/>
+          <w:sz w:val="32"/>
+          <w:szCs w:val="32"/>
+        </w:rPr>
+        <w:t>Code:</w:t>
+      </w:r>
+    </w:p>
+    <w:p>
+      <w:pPr>
+        <w:pStyle w:val="HTMLPreformatted"/>
+        <w:rPr>
+          <w:rStyle w:val="token"/>
+          <w:rFonts w:asciiTheme="minorHAnsi" w:hAnsiTheme="minorHAnsi" w:cstheme="minorHAnsi"/>
+          <w:sz w:val="28"/>
+          <w:szCs w:val="28"/>
+        </w:rPr>
+      </w:pPr>
+      <w:r>
+        <w:rPr>
+          <w:rStyle w:val="token"/>
+          <w:rFonts w:asciiTheme="minorHAnsi" w:hAnsiTheme="minorHAnsi" w:cstheme="minorHAnsi"/>
+          <w:sz w:val="28"/>
+          <w:szCs w:val="28"/>
+        </w:rPr>
+        <w:t>SELECT</w:t>
+      </w:r>
+      <w:r>
+        <w:rPr>
+          <w:rStyle w:val="HTMLCode"/>
+          <w:rFonts w:asciiTheme="minorHAnsi" w:hAnsiTheme="minorHAnsi" w:cstheme="minorHAnsi"/>
+          <w:sz w:val="28"/>
+          <w:szCs w:val="28"/>
+        </w:rPr>
+        <w:t xml:space="preserve"> </w:t>
+      </w:r>
+      <w:proofErr w:type="gramStart"/>
+      <w:r>
+        <w:rPr>
+          <w:rStyle w:val="HTMLCode"/>
+          <w:rFonts w:asciiTheme="minorHAnsi" w:hAnsiTheme="minorHAnsi" w:cstheme="minorHAnsi"/>
+          <w:sz w:val="28"/>
+          <w:szCs w:val="28"/>
+        </w:rPr>
+        <w:t>EXTRACT</w:t>
+      </w:r>
+      <w:r>
+        <w:rPr>
+          <w:rStyle w:val="token"/>
+          <w:rFonts w:asciiTheme="minorHAnsi" w:hAnsiTheme="minorHAnsi" w:cstheme="minorHAnsi"/>
+          <w:sz w:val="28"/>
+          <w:szCs w:val="28"/>
+        </w:rPr>
+        <w:t>(</w:t>
+      </w:r>
+      <w:proofErr w:type="gramEnd"/>
+      <w:r>
+        <w:rPr>
+          <w:rStyle w:val="HTMLCode"/>
+          <w:rFonts w:asciiTheme="minorHAnsi" w:hAnsiTheme="minorHAnsi" w:cstheme="minorHAnsi"/>
+          <w:sz w:val="28"/>
+          <w:szCs w:val="28"/>
+        </w:rPr>
+        <w:t xml:space="preserve">DOW </w:t>
+      </w:r>
+      <w:r>
+        <w:rPr>
+          <w:rStyle w:val="token"/>
+          <w:rFonts w:asciiTheme="minorHAnsi" w:hAnsiTheme="minorHAnsi" w:cstheme="minorHAnsi"/>
+          <w:sz w:val="28"/>
+          <w:szCs w:val="28"/>
+        </w:rPr>
+        <w:t>FROM</w:t>
+      </w:r>
+      <w:r>
+        <w:rPr>
+          <w:rStyle w:val="HTMLCode"/>
+          <w:rFonts w:asciiTheme="minorHAnsi" w:hAnsiTheme="minorHAnsi" w:cstheme="minorHAnsi"/>
+          <w:sz w:val="28"/>
+          <w:szCs w:val="28"/>
+        </w:rPr>
+        <w:t xml:space="preserve"> </w:t>
+      </w:r>
+      <w:r>
+        <w:rPr>
+          <w:rStyle w:val="token"/>
+          <w:rFonts w:asciiTheme="minorHAnsi" w:hAnsiTheme="minorHAnsi" w:cstheme="minorHAnsi"/>
+          <w:sz w:val="28"/>
+          <w:szCs w:val="28"/>
+        </w:rPr>
+        <w:t>TIMESTAMP</w:t>
+      </w:r>
+      <w:r>
+        <w:rPr>
+          <w:rStyle w:val="HTMLCode"/>
+          <w:rFonts w:asciiTheme="minorHAnsi" w:hAnsiTheme="minorHAnsi" w:cstheme="minorHAnsi"/>
+          <w:sz w:val="28"/>
+          <w:szCs w:val="28"/>
+        </w:rPr>
+        <w:t xml:space="preserve"> </w:t>
+      </w:r>
+      <w:r>
+        <w:rPr>
+          <w:rStyle w:val="token"/>
+          <w:rFonts w:asciiTheme="minorHAnsi" w:hAnsiTheme="minorHAnsi" w:cstheme="minorHAnsi"/>
+          <w:sz w:val="28"/>
+          <w:szCs w:val="28"/>
+        </w:rPr>
+        <w:t>'2023-03-11 17:43:17.436');</w:t>
+      </w:r>
+    </w:p>
+    <w:p>
+      <w:pPr>
+        <w:pStyle w:val="HTMLPreformatted"/>
+        <w:rPr>
+          <w:rStyle w:val="token"/>
+          <w:rFonts w:asciiTheme="minorHAnsi" w:hAnsiTheme="minorHAnsi" w:cstheme="minorHAnsi"/>
+          <w:sz w:val="28"/>
+          <w:szCs w:val="28"/>
+        </w:rPr>
+      </w:pPr>
+    </w:p>
+    <w:p>
+      <w:pPr>
+        <w:pStyle w:val="HTMLPreformatted"/>
+        <w:rPr>
+          <w:rFonts w:asciiTheme="minorHAnsi" w:hAnsiTheme="minorHAnsi" w:cstheme="minorHAnsi"/>
+          <w:sz w:val="32"/>
+          <w:szCs w:val="32"/>
+        </w:rPr>
+      </w:pPr>
+      <w:r>
+        <w:rPr>
+          <w:rFonts w:asciiTheme="minorHAnsi" w:hAnsiTheme="minorHAnsi" w:cstheme="minorHAnsi"/>
+          <w:sz w:val="32"/>
+          <w:szCs w:val="32"/>
+        </w:rPr>
+        <w:t xml:space="preserve">This query returns the day of the week as a numeric value. For the given timestamp value '2023-03-11 17:43:17.436', the result is 6, indicating that it falls on a </w:t>
+      </w:r>
+      <w:r>
+        <w:rPr>
+          <w:rFonts w:asciiTheme="minorHAnsi" w:hAnsiTheme="minorHAnsi" w:cstheme="minorHAnsi"/>
+          <w:sz w:val="32"/>
+          <w:szCs w:val="32"/>
+        </w:rPr>
+        <w:t>Saturday</w:t>
+      </w:r>
+      <w:r>
+        <w:rPr>
+          <w:rFonts w:asciiTheme="minorHAnsi" w:hAnsiTheme="minorHAnsi" w:cstheme="minorHAnsi"/>
+          <w:sz w:val="32"/>
+          <w:szCs w:val="32"/>
+        </w:rPr>
+        <w:t xml:space="preserve"> (since Sunday is represented by 0).</w:t>
+      </w:r>
+    </w:p>
+    <w:p>
+      <w:pPr>
+        <w:pStyle w:val="HTMLPreformatted"/>
+        <w:rPr>
+          <w:rFonts w:asciiTheme="minorHAnsi" w:hAnsiTheme="minorHAnsi" w:cstheme="minorHAnsi"/>
+          <w:sz w:val="32"/>
+          <w:szCs w:val="32"/>
+        </w:rPr>
+      </w:pPr>
+    </w:p>
+    <w:p>
+      <w:pPr>
+        <w:pStyle w:val="NormalWeb"/>
+        <w:rPr>
+          <w:rFonts w:asciiTheme="minorHAnsi" w:hAnsiTheme="minorHAnsi" w:cstheme="minorHAnsi"/>
+          <w:sz w:val="32"/>
+          <w:szCs w:val="32"/>
+        </w:rPr>
+      </w:pPr>
+      <w:r>
+        <w:rPr>
+          <w:rFonts w:asciiTheme="minorHAnsi" w:hAnsiTheme="minorHAnsi" w:cstheme="minorHAnsi"/>
+          <w:sz w:val="32"/>
+          <w:szCs w:val="32"/>
+        </w:rPr>
+        <w:t xml:space="preserve">-- </w:t>
+      </w:r>
+      <w:proofErr w:type="gramStart"/>
+      <w:r>
+        <w:rPr>
+          <w:rStyle w:val="Strong"/>
+          <w:rFonts w:asciiTheme="minorHAnsi" w:hAnsiTheme="minorHAnsi" w:cstheme="minorHAnsi"/>
+          <w:sz w:val="32"/>
+          <w:szCs w:val="32"/>
+        </w:rPr>
+        <w:t>EXTRACT(</w:t>
+      </w:r>
+      <w:proofErr w:type="gramEnd"/>
+      <w:r>
+        <w:rPr>
+          <w:rStyle w:val="Strong"/>
+          <w:rFonts w:asciiTheme="minorHAnsi" w:hAnsiTheme="minorHAnsi" w:cstheme="minorHAnsi"/>
+          <w:sz w:val="32"/>
+          <w:szCs w:val="32"/>
+        </w:rPr>
+        <w:t xml:space="preserve">) : </w:t>
+      </w:r>
+      <w:r>
+        <w:rPr>
+          <w:rFonts w:asciiTheme="minorHAnsi" w:hAnsiTheme="minorHAnsi" w:cstheme="minorHAnsi"/>
+          <w:sz w:val="32"/>
+          <w:szCs w:val="32"/>
+        </w:rPr>
+        <w:t>epoch</w:t>
+      </w:r>
+    </w:p>
+    <w:p>
+      <w:pPr>
+        <w:pStyle w:val="NormalWeb"/>
+        <w:rPr>
+          <w:rFonts w:asciiTheme="minorHAnsi" w:hAnsiTheme="minorHAnsi" w:cstheme="minorHAnsi"/>
+          <w:sz w:val="32"/>
+          <w:szCs w:val="32"/>
+        </w:rPr>
+      </w:pPr>
+      <w:r>
+        <w:rPr>
+          <w:rFonts w:asciiTheme="minorHAnsi" w:hAnsiTheme="minorHAnsi" w:cstheme="minorHAnsi"/>
+          <w:sz w:val="32"/>
+          <w:szCs w:val="32"/>
+        </w:rPr>
+        <w:t xml:space="preserve">To retrieve the epoch value from a timestamp the EXTRACT function can be used. The epoch value represents the number of seconds that </w:t>
+      </w:r>
+      <w:r>
+        <w:rPr>
+          <w:rFonts w:asciiTheme="minorHAnsi" w:hAnsiTheme="minorHAnsi" w:cstheme="minorHAnsi"/>
+          <w:sz w:val="32"/>
+          <w:szCs w:val="32"/>
+        </w:rPr>
+        <w:lastRenderedPageBreak/>
+        <w:t xml:space="preserve">have elapsed since January 1, 1970 (Coordinated Universal Time - UTC). </w:t>
+      </w:r>
+    </w:p>
+    <w:p>
+      <w:pPr>
+        <w:pStyle w:val="NormalWeb"/>
+        <w:rPr>
+          <w:rFonts w:asciiTheme="minorHAnsi" w:hAnsiTheme="minorHAnsi" w:cstheme="minorHAnsi"/>
+          <w:sz w:val="32"/>
+          <w:szCs w:val="32"/>
+        </w:rPr>
+      </w:pPr>
+      <w:r>
+        <w:rPr>
+          <w:rFonts w:asciiTheme="minorHAnsi" w:hAnsiTheme="minorHAnsi" w:cstheme="minorHAnsi"/>
+          <w:sz w:val="32"/>
+          <w:szCs w:val="32"/>
+        </w:rPr>
+        <w:t>Code:</w:t>
+      </w:r>
+    </w:p>
+    <w:p>
+      <w:pPr>
+        <w:pStyle w:val="HTMLPreformatted"/>
+        <w:rPr>
+          <w:rStyle w:val="token"/>
+          <w:rFonts w:asciiTheme="minorHAnsi" w:hAnsiTheme="minorHAnsi" w:cstheme="minorHAnsi"/>
+          <w:sz w:val="28"/>
+          <w:szCs w:val="28"/>
+        </w:rPr>
+      </w:pPr>
+      <w:r>
+        <w:rPr>
+          <w:rStyle w:val="token"/>
+          <w:rFonts w:asciiTheme="minorHAnsi" w:hAnsiTheme="minorHAnsi" w:cstheme="minorHAnsi"/>
+          <w:sz w:val="28"/>
+          <w:szCs w:val="28"/>
+        </w:rPr>
+        <w:t>SELECT</w:t>
+      </w:r>
+      <w:r>
+        <w:rPr>
+          <w:rStyle w:val="HTMLCode"/>
+          <w:rFonts w:asciiTheme="minorHAnsi" w:hAnsiTheme="minorHAnsi" w:cstheme="minorHAnsi"/>
+          <w:sz w:val="28"/>
+          <w:szCs w:val="28"/>
+        </w:rPr>
+        <w:t xml:space="preserve"> </w:t>
+      </w:r>
+      <w:proofErr w:type="gramStart"/>
+      <w:r>
+        <w:rPr>
+          <w:rStyle w:val="HTMLCode"/>
+          <w:rFonts w:asciiTheme="minorHAnsi" w:hAnsiTheme="minorHAnsi" w:cstheme="minorHAnsi"/>
+          <w:sz w:val="28"/>
+          <w:szCs w:val="28"/>
+        </w:rPr>
+        <w:t>EXTRACT</w:t>
+      </w:r>
+      <w:r>
+        <w:rPr>
+          <w:rStyle w:val="token"/>
+          <w:rFonts w:asciiTheme="minorHAnsi" w:hAnsiTheme="minorHAnsi" w:cstheme="minorHAnsi"/>
+          <w:sz w:val="28"/>
+          <w:szCs w:val="28"/>
+        </w:rPr>
+        <w:t>(</w:t>
+      </w:r>
+      <w:proofErr w:type="gramEnd"/>
+      <w:r>
+        <w:rPr>
+          <w:rStyle w:val="HTMLCode"/>
+          <w:rFonts w:asciiTheme="minorHAnsi" w:hAnsiTheme="minorHAnsi" w:cstheme="minorHAnsi"/>
+          <w:sz w:val="28"/>
+          <w:szCs w:val="28"/>
+        </w:rPr>
+        <w:t xml:space="preserve">EPOCH </w:t>
+      </w:r>
+      <w:r>
+        <w:rPr>
+          <w:rStyle w:val="token"/>
+          <w:rFonts w:asciiTheme="minorHAnsi" w:hAnsiTheme="minorHAnsi" w:cstheme="minorHAnsi"/>
+          <w:sz w:val="28"/>
+          <w:szCs w:val="28"/>
+        </w:rPr>
+        <w:t>FROM</w:t>
+      </w:r>
+      <w:r>
+        <w:rPr>
+          <w:rStyle w:val="HTMLCode"/>
+          <w:rFonts w:asciiTheme="minorHAnsi" w:hAnsiTheme="minorHAnsi" w:cstheme="minorHAnsi"/>
+          <w:sz w:val="28"/>
+          <w:szCs w:val="28"/>
+        </w:rPr>
+        <w:t xml:space="preserve"> </w:t>
+      </w:r>
+      <w:r>
+        <w:rPr>
+          <w:rStyle w:val="token"/>
+          <w:rFonts w:asciiTheme="minorHAnsi" w:hAnsiTheme="minorHAnsi" w:cstheme="minorHAnsi"/>
+          <w:sz w:val="28"/>
+          <w:szCs w:val="28"/>
+        </w:rPr>
+        <w:t>TIMESTAMP</w:t>
+      </w:r>
+      <w:r>
+        <w:rPr>
+          <w:rStyle w:val="HTMLCode"/>
+          <w:rFonts w:asciiTheme="minorHAnsi" w:hAnsiTheme="minorHAnsi" w:cstheme="minorHAnsi"/>
+          <w:sz w:val="28"/>
+          <w:szCs w:val="28"/>
+        </w:rPr>
+        <w:t xml:space="preserve"> </w:t>
+      </w:r>
+      <w:r>
+        <w:rPr>
+          <w:rStyle w:val="token"/>
+          <w:rFonts w:asciiTheme="minorHAnsi" w:hAnsiTheme="minorHAnsi" w:cstheme="minorHAnsi"/>
+          <w:sz w:val="28"/>
+          <w:szCs w:val="28"/>
+        </w:rPr>
+        <w:t>WITH</w:t>
+      </w:r>
+      <w:r>
+        <w:rPr>
+          <w:rStyle w:val="HTMLCode"/>
+          <w:rFonts w:asciiTheme="minorHAnsi" w:hAnsiTheme="minorHAnsi" w:cstheme="minorHAnsi"/>
+          <w:sz w:val="28"/>
+          <w:szCs w:val="28"/>
+        </w:rPr>
+        <w:t xml:space="preserve"> </w:t>
+      </w:r>
+      <w:r>
+        <w:rPr>
+          <w:rStyle w:val="token"/>
+          <w:rFonts w:asciiTheme="minorHAnsi" w:hAnsiTheme="minorHAnsi" w:cstheme="minorHAnsi"/>
+          <w:sz w:val="28"/>
+          <w:szCs w:val="28"/>
+        </w:rPr>
+        <w:t>TIME</w:t>
+      </w:r>
+      <w:r>
+        <w:rPr>
+          <w:rStyle w:val="HTMLCode"/>
+          <w:rFonts w:asciiTheme="minorHAnsi" w:hAnsiTheme="minorHAnsi" w:cstheme="minorHAnsi"/>
+          <w:sz w:val="28"/>
+          <w:szCs w:val="28"/>
+        </w:rPr>
+        <w:t xml:space="preserve"> ZONE </w:t>
+      </w:r>
+      <w:r>
+        <w:rPr>
+          <w:rStyle w:val="token"/>
+          <w:rFonts w:asciiTheme="minorHAnsi" w:hAnsiTheme="minorHAnsi" w:cstheme="minorHAnsi"/>
+          <w:sz w:val="28"/>
+          <w:szCs w:val="28"/>
+        </w:rPr>
+        <w:t>'2023-03-11 17:43:17.436-07');</w:t>
+      </w:r>
+    </w:p>
+    <w:p>
+      <w:pPr>
+        <w:pStyle w:val="HTMLPreformatted"/>
+        <w:rPr>
+          <w:rStyle w:val="token"/>
+          <w:rFonts w:asciiTheme="minorHAnsi" w:hAnsiTheme="minorHAnsi" w:cstheme="minorHAnsi"/>
+          <w:sz w:val="28"/>
+          <w:szCs w:val="28"/>
+        </w:rPr>
+      </w:pPr>
+    </w:p>
+    <w:p>
+      <w:pPr>
+        <w:pStyle w:val="HTMLPreformatted"/>
+        <w:rPr>
+          <w:rStyle w:val="token"/>
+          <w:rFonts w:asciiTheme="minorHAnsi" w:hAnsiTheme="minorHAnsi" w:cstheme="minorHAnsi"/>
+          <w:sz w:val="28"/>
+          <w:szCs w:val="28"/>
+        </w:rPr>
+      </w:pPr>
+      <w:r>
+        <w:rPr>
+          <w:rStyle w:val="token"/>
+          <w:rFonts w:asciiTheme="minorHAnsi" w:hAnsiTheme="minorHAnsi" w:cstheme="minorHAnsi"/>
+          <w:sz w:val="28"/>
+          <w:szCs w:val="28"/>
+        </w:rPr>
+        <w:t>SELECT</w:t>
+      </w:r>
+      <w:r>
+        <w:rPr>
+          <w:rStyle w:val="HTMLCode"/>
+          <w:rFonts w:asciiTheme="minorHAnsi" w:hAnsiTheme="minorHAnsi" w:cstheme="minorHAnsi"/>
+          <w:sz w:val="28"/>
+          <w:szCs w:val="28"/>
+        </w:rPr>
+        <w:t xml:space="preserve"> </w:t>
+      </w:r>
+      <w:proofErr w:type="gramStart"/>
+      <w:r>
+        <w:rPr>
+          <w:rStyle w:val="HTMLCode"/>
+          <w:rFonts w:asciiTheme="minorHAnsi" w:hAnsiTheme="minorHAnsi" w:cstheme="minorHAnsi"/>
+          <w:sz w:val="28"/>
+          <w:szCs w:val="28"/>
+        </w:rPr>
+        <w:t>EXTRACT</w:t>
+      </w:r>
+      <w:r>
+        <w:rPr>
+          <w:rStyle w:val="token"/>
+          <w:rFonts w:asciiTheme="minorHAnsi" w:hAnsiTheme="minorHAnsi" w:cstheme="minorHAnsi"/>
+          <w:sz w:val="28"/>
+          <w:szCs w:val="28"/>
+        </w:rPr>
+        <w:t>(</w:t>
+      </w:r>
+      <w:proofErr w:type="gramEnd"/>
+      <w:r>
+        <w:rPr>
+          <w:rStyle w:val="HTMLCode"/>
+          <w:rFonts w:asciiTheme="minorHAnsi" w:hAnsiTheme="minorHAnsi" w:cstheme="minorHAnsi"/>
+          <w:sz w:val="28"/>
+          <w:szCs w:val="28"/>
+        </w:rPr>
+        <w:t xml:space="preserve">EPOCH </w:t>
+      </w:r>
+      <w:r>
+        <w:rPr>
+          <w:rStyle w:val="token"/>
+          <w:rFonts w:asciiTheme="minorHAnsi" w:hAnsiTheme="minorHAnsi" w:cstheme="minorHAnsi"/>
+          <w:sz w:val="28"/>
+          <w:szCs w:val="28"/>
+        </w:rPr>
+        <w:t>FROM</w:t>
+      </w:r>
+      <w:r>
+        <w:rPr>
+          <w:rStyle w:val="HTMLCode"/>
+          <w:rFonts w:asciiTheme="minorHAnsi" w:hAnsiTheme="minorHAnsi" w:cstheme="minorHAnsi"/>
+          <w:sz w:val="28"/>
+          <w:szCs w:val="28"/>
+        </w:rPr>
+        <w:t xml:space="preserve"> </w:t>
+      </w:r>
+      <w:r>
+        <w:rPr>
+          <w:rStyle w:val="token"/>
+          <w:rFonts w:asciiTheme="minorHAnsi" w:hAnsiTheme="minorHAnsi" w:cstheme="minorHAnsi"/>
+          <w:sz w:val="28"/>
+          <w:szCs w:val="28"/>
+        </w:rPr>
+        <w:t>TIMESTAMP</w:t>
+      </w:r>
+      <w:r>
+        <w:rPr>
+          <w:rStyle w:val="HTMLCode"/>
+          <w:rFonts w:asciiTheme="minorHAnsi" w:hAnsiTheme="minorHAnsi" w:cstheme="minorHAnsi"/>
+          <w:sz w:val="28"/>
+          <w:szCs w:val="28"/>
+        </w:rPr>
+        <w:t xml:space="preserve"> </w:t>
+      </w:r>
+      <w:r>
+        <w:rPr>
+          <w:rStyle w:val="token"/>
+          <w:rFonts w:asciiTheme="minorHAnsi" w:hAnsiTheme="minorHAnsi" w:cstheme="minorHAnsi"/>
+          <w:sz w:val="28"/>
+          <w:szCs w:val="28"/>
+        </w:rPr>
+        <w:t>'2023-03-11 17:43:17.436');</w:t>
+      </w:r>
+    </w:p>
+    <w:p>
+      <w:pPr>
+        <w:pStyle w:val="HTMLPreformatted"/>
+        <w:rPr>
+          <w:rStyle w:val="token"/>
+          <w:rFonts w:asciiTheme="minorHAnsi" w:hAnsiTheme="minorHAnsi" w:cstheme="minorHAnsi"/>
+          <w:sz w:val="28"/>
+          <w:szCs w:val="28"/>
+        </w:rPr>
+      </w:pPr>
+    </w:p>
+    <w:p>
+      <w:pPr>
+        <w:pStyle w:val="HTMLPreformatted"/>
+        <w:rPr>
+          <w:rStyle w:val="token"/>
+          <w:rFonts w:asciiTheme="minorHAnsi" w:hAnsiTheme="minorHAnsi" w:cstheme="minorHAnsi"/>
+          <w:sz w:val="28"/>
+          <w:szCs w:val="28"/>
+        </w:rPr>
+      </w:pPr>
+      <w:r>
+        <w:rPr>
+          <w:rStyle w:val="token"/>
+          <w:rFonts w:asciiTheme="minorHAnsi" w:hAnsiTheme="minorHAnsi" w:cstheme="minorHAnsi"/>
+          <w:sz w:val="28"/>
+          <w:szCs w:val="28"/>
+        </w:rPr>
+        <w:t>SELECT</w:t>
+      </w:r>
+      <w:r>
+        <w:rPr>
+          <w:rStyle w:val="HTMLCode"/>
+          <w:rFonts w:asciiTheme="minorHAnsi" w:hAnsiTheme="minorHAnsi" w:cstheme="minorHAnsi"/>
+          <w:sz w:val="28"/>
+          <w:szCs w:val="28"/>
+        </w:rPr>
+        <w:t xml:space="preserve"> </w:t>
+      </w:r>
+      <w:proofErr w:type="gramStart"/>
+      <w:r>
+        <w:rPr>
+          <w:rStyle w:val="HTMLCode"/>
+          <w:rFonts w:asciiTheme="minorHAnsi" w:hAnsiTheme="minorHAnsi" w:cstheme="minorHAnsi"/>
+          <w:sz w:val="28"/>
+          <w:szCs w:val="28"/>
+        </w:rPr>
+        <w:t>EXTRACT</w:t>
+      </w:r>
+      <w:r>
+        <w:rPr>
+          <w:rStyle w:val="token"/>
+          <w:rFonts w:asciiTheme="minorHAnsi" w:hAnsiTheme="minorHAnsi" w:cstheme="minorHAnsi"/>
+          <w:sz w:val="28"/>
+          <w:szCs w:val="28"/>
+        </w:rPr>
+        <w:t>(</w:t>
+      </w:r>
+      <w:proofErr w:type="gramEnd"/>
+      <w:r>
+        <w:rPr>
+          <w:rStyle w:val="HTMLCode"/>
+          <w:rFonts w:asciiTheme="minorHAnsi" w:hAnsiTheme="minorHAnsi" w:cstheme="minorHAnsi"/>
+          <w:sz w:val="28"/>
+          <w:szCs w:val="28"/>
+        </w:rPr>
+        <w:t xml:space="preserve">EPOCH </w:t>
+      </w:r>
+      <w:r>
+        <w:rPr>
+          <w:rStyle w:val="token"/>
+          <w:rFonts w:asciiTheme="minorHAnsi" w:hAnsiTheme="minorHAnsi" w:cstheme="minorHAnsi"/>
+          <w:sz w:val="28"/>
+          <w:szCs w:val="28"/>
+        </w:rPr>
+        <w:t>FROM</w:t>
+      </w:r>
+      <w:r>
+        <w:rPr>
+          <w:rStyle w:val="HTMLCode"/>
+          <w:rFonts w:asciiTheme="minorHAnsi" w:hAnsiTheme="minorHAnsi" w:cstheme="minorHAnsi"/>
+          <w:sz w:val="28"/>
+          <w:szCs w:val="28"/>
+        </w:rPr>
+        <w:t xml:space="preserve"> </w:t>
+      </w:r>
+      <w:r>
+        <w:rPr>
+          <w:rStyle w:val="token"/>
+          <w:rFonts w:asciiTheme="minorHAnsi" w:hAnsiTheme="minorHAnsi" w:cstheme="minorHAnsi"/>
+          <w:sz w:val="28"/>
+          <w:szCs w:val="28"/>
+        </w:rPr>
+        <w:t>INTERVAL</w:t>
+      </w:r>
+      <w:r>
+        <w:rPr>
+          <w:rStyle w:val="HTMLCode"/>
+          <w:rFonts w:asciiTheme="minorHAnsi" w:hAnsiTheme="minorHAnsi" w:cstheme="minorHAnsi"/>
+          <w:sz w:val="28"/>
+          <w:szCs w:val="28"/>
+        </w:rPr>
+        <w:t xml:space="preserve"> </w:t>
+      </w:r>
+      <w:r>
+        <w:rPr>
+          <w:rStyle w:val="token"/>
+          <w:rFonts w:asciiTheme="minorHAnsi" w:hAnsiTheme="minorHAnsi" w:cstheme="minorHAnsi"/>
+          <w:sz w:val="28"/>
+          <w:szCs w:val="28"/>
+        </w:rPr>
+        <w:t>'3 days 10 hours');</w:t>
+      </w:r>
+    </w:p>
+    <w:p>
+      <w:pPr>
+        <w:pStyle w:val="HTMLPreformatted"/>
+        <w:rPr>
+          <w:rStyle w:val="token"/>
+          <w:rFonts w:asciiTheme="minorHAnsi" w:hAnsiTheme="minorHAnsi" w:cstheme="minorHAnsi"/>
+          <w:sz w:val="28"/>
+          <w:szCs w:val="28"/>
+        </w:rPr>
+      </w:pPr>
+    </w:p>
+    <w:p>
+      <w:pPr>
+        <w:pStyle w:val="NormalWeb"/>
+        <w:rPr>
+          <w:rFonts w:asciiTheme="minorHAnsi" w:hAnsiTheme="minorHAnsi" w:cstheme="minorHAnsi"/>
+          <w:sz w:val="32"/>
+          <w:szCs w:val="32"/>
+        </w:rPr>
+      </w:pPr>
+      <w:r>
+        <w:rPr>
+          <w:rStyle w:val="token"/>
+          <w:rFonts w:asciiTheme="minorHAnsi" w:hAnsiTheme="minorHAnsi" w:cstheme="minorHAnsi"/>
+          <w:sz w:val="32"/>
+          <w:szCs w:val="32"/>
+        </w:rPr>
+        <w:t xml:space="preserve">-- </w:t>
+      </w:r>
+      <w:proofErr w:type="gramStart"/>
+      <w:r>
+        <w:rPr>
+          <w:rStyle w:val="Strong"/>
+          <w:rFonts w:asciiTheme="minorHAnsi" w:hAnsiTheme="minorHAnsi" w:cstheme="minorHAnsi"/>
+          <w:sz w:val="32"/>
+          <w:szCs w:val="32"/>
+        </w:rPr>
+        <w:t>EXTRACT(</w:t>
+      </w:r>
+      <w:proofErr w:type="gramEnd"/>
+      <w:r>
+        <w:rPr>
+          <w:rStyle w:val="Strong"/>
+          <w:rFonts w:asciiTheme="minorHAnsi" w:hAnsiTheme="minorHAnsi" w:cstheme="minorHAnsi"/>
+          <w:sz w:val="32"/>
+          <w:szCs w:val="32"/>
+        </w:rPr>
+        <w:t xml:space="preserve">) : </w:t>
+      </w:r>
+      <w:r>
+        <w:rPr>
+          <w:rFonts w:asciiTheme="minorHAnsi" w:hAnsiTheme="minorHAnsi" w:cstheme="minorHAnsi"/>
+          <w:sz w:val="32"/>
+          <w:szCs w:val="32"/>
+        </w:rPr>
+        <w:t>hour</w:t>
+      </w:r>
+    </w:p>
+    <w:p>
+      <w:pPr>
+        <w:pStyle w:val="NormalWeb"/>
+        <w:rPr>
+          <w:rFonts w:asciiTheme="minorHAnsi" w:hAnsiTheme="minorHAnsi" w:cstheme="minorHAnsi"/>
+          <w:sz w:val="32"/>
+          <w:szCs w:val="32"/>
+        </w:rPr>
+      </w:pPr>
+      <w:r>
+        <w:rPr>
+          <w:rFonts w:asciiTheme="minorHAnsi" w:hAnsiTheme="minorHAnsi" w:cstheme="minorHAnsi"/>
+          <w:sz w:val="32"/>
+          <w:szCs w:val="32"/>
+        </w:rPr>
+        <w:t>To extract the hour from a given timestamp, time, or interval value, you can use the EXTRACT function with the "hour" field. The hour field is (0 - 23).</w:t>
+      </w:r>
+    </w:p>
+    <w:p>
+      <w:pPr>
+        <w:pStyle w:val="NormalWeb"/>
+        <w:rPr>
+          <w:rFonts w:asciiTheme="minorHAnsi" w:hAnsiTheme="minorHAnsi" w:cstheme="minorHAnsi"/>
+          <w:sz w:val="32"/>
+          <w:szCs w:val="32"/>
+        </w:rPr>
+      </w:pPr>
+      <w:r>
+        <w:rPr>
+          <w:rFonts w:asciiTheme="minorHAnsi" w:hAnsiTheme="minorHAnsi" w:cstheme="minorHAnsi"/>
+          <w:sz w:val="32"/>
+          <w:szCs w:val="32"/>
+        </w:rPr>
+        <w:t>Code:</w:t>
+      </w:r>
+    </w:p>
+    <w:p>
+      <w:pPr>
+        <w:pStyle w:val="HTMLPreformatted"/>
+        <w:rPr>
+          <w:rStyle w:val="token"/>
+          <w:rFonts w:asciiTheme="minorHAnsi" w:hAnsiTheme="minorHAnsi" w:cstheme="minorHAnsi"/>
+          <w:sz w:val="28"/>
+          <w:szCs w:val="28"/>
+        </w:rPr>
+      </w:pPr>
+      <w:r>
+        <w:rPr>
+          <w:rStyle w:val="token"/>
+          <w:rFonts w:asciiTheme="minorHAnsi" w:hAnsiTheme="minorHAnsi" w:cstheme="minorHAnsi"/>
+          <w:sz w:val="28"/>
+          <w:szCs w:val="28"/>
+        </w:rPr>
+        <w:t>SELECT</w:t>
+      </w:r>
+      <w:r>
+        <w:rPr>
+          <w:rStyle w:val="HTMLCode"/>
+          <w:rFonts w:asciiTheme="minorHAnsi" w:hAnsiTheme="minorHAnsi" w:cstheme="minorHAnsi"/>
+          <w:sz w:val="28"/>
+          <w:szCs w:val="28"/>
+        </w:rPr>
+        <w:t xml:space="preserve"> </w:t>
+      </w:r>
+      <w:proofErr w:type="gramStart"/>
+      <w:r>
+        <w:rPr>
+          <w:rStyle w:val="HTMLCode"/>
+          <w:rFonts w:asciiTheme="minorHAnsi" w:hAnsiTheme="minorHAnsi" w:cstheme="minorHAnsi"/>
+          <w:sz w:val="28"/>
+          <w:szCs w:val="28"/>
+        </w:rPr>
+        <w:t>EXTRACT</w:t>
+      </w:r>
+      <w:r>
+        <w:rPr>
+          <w:rStyle w:val="token"/>
+          <w:rFonts w:asciiTheme="minorHAnsi" w:hAnsiTheme="minorHAnsi" w:cstheme="minorHAnsi"/>
+          <w:sz w:val="28"/>
+          <w:szCs w:val="28"/>
+        </w:rPr>
+        <w:t>(</w:t>
+      </w:r>
+      <w:proofErr w:type="gramEnd"/>
+      <w:r>
+        <w:rPr>
+          <w:rStyle w:val="token"/>
+          <w:rFonts w:asciiTheme="minorHAnsi" w:hAnsiTheme="minorHAnsi" w:cstheme="minorHAnsi"/>
+          <w:sz w:val="28"/>
+          <w:szCs w:val="28"/>
+        </w:rPr>
+        <w:t>HOUR</w:t>
+      </w:r>
+      <w:r>
+        <w:rPr>
+          <w:rStyle w:val="HTMLCode"/>
+          <w:rFonts w:asciiTheme="minorHAnsi" w:hAnsiTheme="minorHAnsi" w:cstheme="minorHAnsi"/>
+          <w:sz w:val="28"/>
+          <w:szCs w:val="28"/>
+        </w:rPr>
+        <w:t xml:space="preserve"> </w:t>
+      </w:r>
+      <w:r>
+        <w:rPr>
+          <w:rStyle w:val="token"/>
+          <w:rFonts w:asciiTheme="minorHAnsi" w:hAnsiTheme="minorHAnsi" w:cstheme="minorHAnsi"/>
+          <w:sz w:val="28"/>
+          <w:szCs w:val="28"/>
+        </w:rPr>
+        <w:t>FROM</w:t>
+      </w:r>
+      <w:r>
+        <w:rPr>
+          <w:rStyle w:val="HTMLCode"/>
+          <w:rFonts w:asciiTheme="minorHAnsi" w:hAnsiTheme="minorHAnsi" w:cstheme="minorHAnsi"/>
+          <w:sz w:val="28"/>
+          <w:szCs w:val="28"/>
+        </w:rPr>
+        <w:t xml:space="preserve"> </w:t>
+      </w:r>
+      <w:r>
+        <w:rPr>
+          <w:rStyle w:val="token"/>
+          <w:rFonts w:asciiTheme="minorHAnsi" w:hAnsiTheme="minorHAnsi" w:cstheme="minorHAnsi"/>
+          <w:sz w:val="28"/>
+          <w:szCs w:val="28"/>
+        </w:rPr>
+        <w:t>TIMESTAMP</w:t>
+      </w:r>
+      <w:r>
+        <w:rPr>
+          <w:rStyle w:val="HTMLCode"/>
+          <w:rFonts w:asciiTheme="minorHAnsi" w:hAnsiTheme="minorHAnsi" w:cstheme="minorHAnsi"/>
+          <w:sz w:val="28"/>
+          <w:szCs w:val="28"/>
+        </w:rPr>
+        <w:t xml:space="preserve"> </w:t>
+      </w:r>
+      <w:r>
+        <w:rPr>
+          <w:rStyle w:val="token"/>
+          <w:rFonts w:asciiTheme="minorHAnsi" w:hAnsiTheme="minorHAnsi" w:cstheme="minorHAnsi"/>
+          <w:sz w:val="28"/>
+          <w:szCs w:val="28"/>
+        </w:rPr>
+        <w:t>'2023-03-11 17:43:17.436');</w:t>
+      </w:r>
+    </w:p>
+    <w:p>
+      <w:pPr>
+        <w:pStyle w:val="HTMLPreformatted"/>
+        <w:rPr>
+          <w:rStyle w:val="token"/>
+          <w:rFonts w:asciiTheme="minorHAnsi" w:hAnsiTheme="minorHAnsi" w:cstheme="minorHAnsi"/>
+          <w:sz w:val="28"/>
+          <w:szCs w:val="28"/>
+        </w:rPr>
+      </w:pPr>
+    </w:p>
+    <w:p>
+      <w:pPr>
+        <w:pStyle w:val="HTMLPreformatted"/>
+        <w:rPr>
+          <w:rFonts w:asciiTheme="minorHAnsi" w:hAnsiTheme="minorHAnsi" w:cstheme="minorHAnsi"/>
+          <w:sz w:val="28"/>
+          <w:szCs w:val="28"/>
+        </w:rPr>
+      </w:pPr>
+      <w:r>
+        <w:rPr>
+          <w:rStyle w:val="token"/>
+          <w:rFonts w:asciiTheme="minorHAnsi" w:hAnsiTheme="minorHAnsi" w:cstheme="minorHAnsi"/>
+          <w:sz w:val="28"/>
+          <w:szCs w:val="28"/>
+        </w:rPr>
+        <w:t>SELECT</w:t>
+      </w:r>
+      <w:r>
+        <w:rPr>
+          <w:rStyle w:val="HTMLCode"/>
+          <w:rFonts w:asciiTheme="minorHAnsi" w:hAnsiTheme="minorHAnsi" w:cstheme="minorHAnsi"/>
+          <w:sz w:val="28"/>
+          <w:szCs w:val="28"/>
+        </w:rPr>
+        <w:t xml:space="preserve"> </w:t>
+      </w:r>
+      <w:proofErr w:type="gramStart"/>
+      <w:r>
+        <w:rPr>
+          <w:rStyle w:val="HTMLCode"/>
+          <w:rFonts w:asciiTheme="minorHAnsi" w:hAnsiTheme="minorHAnsi" w:cstheme="minorHAnsi"/>
+          <w:sz w:val="28"/>
+          <w:szCs w:val="28"/>
+        </w:rPr>
+        <w:t>EXTRACT</w:t>
+      </w:r>
+      <w:r>
+        <w:rPr>
+          <w:rStyle w:val="token"/>
+          <w:rFonts w:asciiTheme="minorHAnsi" w:hAnsiTheme="minorHAnsi" w:cstheme="minorHAnsi"/>
+          <w:sz w:val="28"/>
+          <w:szCs w:val="28"/>
+        </w:rPr>
+        <w:t>(</w:t>
+      </w:r>
+      <w:proofErr w:type="gramEnd"/>
+      <w:r>
+        <w:rPr>
+          <w:rStyle w:val="token"/>
+          <w:rFonts w:asciiTheme="minorHAnsi" w:hAnsiTheme="minorHAnsi" w:cstheme="minorHAnsi"/>
+          <w:sz w:val="28"/>
+          <w:szCs w:val="28"/>
+        </w:rPr>
+        <w:t>HOUR</w:t>
+      </w:r>
+      <w:r>
+        <w:rPr>
+          <w:rStyle w:val="HTMLCode"/>
+          <w:rFonts w:asciiTheme="minorHAnsi" w:hAnsiTheme="minorHAnsi" w:cstheme="minorHAnsi"/>
+          <w:sz w:val="28"/>
+          <w:szCs w:val="28"/>
+        </w:rPr>
+        <w:t xml:space="preserve"> </w:t>
+      </w:r>
+      <w:r>
+        <w:rPr>
+          <w:rStyle w:val="token"/>
+          <w:rFonts w:asciiTheme="minorHAnsi" w:hAnsiTheme="minorHAnsi" w:cstheme="minorHAnsi"/>
+          <w:sz w:val="28"/>
+          <w:szCs w:val="28"/>
+        </w:rPr>
+        <w:t>FROM</w:t>
+      </w:r>
+      <w:r>
+        <w:rPr>
+          <w:rStyle w:val="HTMLCode"/>
+          <w:rFonts w:asciiTheme="minorHAnsi" w:hAnsiTheme="minorHAnsi" w:cstheme="minorHAnsi"/>
+          <w:sz w:val="28"/>
+          <w:szCs w:val="28"/>
+        </w:rPr>
+        <w:t xml:space="preserve"> </w:t>
+      </w:r>
+      <w:r>
+        <w:rPr>
+          <w:rStyle w:val="token"/>
+          <w:rFonts w:asciiTheme="minorHAnsi" w:hAnsiTheme="minorHAnsi" w:cstheme="minorHAnsi"/>
+          <w:sz w:val="28"/>
+          <w:szCs w:val="28"/>
+        </w:rPr>
+        <w:t>interval</w:t>
+      </w:r>
+      <w:r>
+        <w:rPr>
+          <w:rStyle w:val="HTMLCode"/>
+          <w:rFonts w:asciiTheme="minorHAnsi" w:hAnsiTheme="minorHAnsi" w:cstheme="minorHAnsi"/>
+          <w:sz w:val="28"/>
+          <w:szCs w:val="28"/>
+        </w:rPr>
+        <w:t xml:space="preserve"> </w:t>
+      </w:r>
+      <w:r>
+        <w:rPr>
+          <w:rStyle w:val="token"/>
+          <w:rFonts w:asciiTheme="minorHAnsi" w:hAnsiTheme="minorHAnsi" w:cstheme="minorHAnsi"/>
+          <w:sz w:val="28"/>
+          <w:szCs w:val="28"/>
+        </w:rPr>
+        <w:t>'3 hours 10 minutes');</w:t>
+      </w:r>
+    </w:p>
+    <w:p>
+      <w:pPr>
+        <w:pStyle w:val="HTMLPreformatted"/>
+        <w:rPr>
+          <w:rFonts w:asciiTheme="minorHAnsi" w:hAnsiTheme="minorHAnsi" w:cstheme="minorHAnsi"/>
+          <w:sz w:val="28"/>
+          <w:szCs w:val="28"/>
+        </w:rPr>
+      </w:pPr>
+    </w:p>
+    <w:p>
+      <w:pPr>
+        <w:pStyle w:val="HTMLPreformatted"/>
+        <w:rPr>
+          <w:rFonts w:asciiTheme="minorHAnsi" w:hAnsiTheme="minorHAnsi" w:cstheme="minorHAnsi"/>
+          <w:sz w:val="28"/>
+          <w:szCs w:val="28"/>
+        </w:rPr>
+      </w:pPr>
+    </w:p>
+    <w:p>
+      <w:pPr>
+        <w:pStyle w:val="HTMLPreformatted"/>
+        <w:rPr>
+          <w:rFonts w:asciiTheme="minorHAnsi" w:hAnsiTheme="minorHAnsi" w:cstheme="minorHAnsi"/>
+          <w:sz w:val="28"/>
+          <w:szCs w:val="28"/>
+        </w:rPr>
+      </w:pPr>
+    </w:p>
+    <w:p>
+      <w:pPr>
+        <w:pStyle w:val="HTMLPreformatted"/>
+        <w:rPr>
+          <w:rFonts w:asciiTheme="minorHAnsi" w:hAnsiTheme="minorHAnsi" w:cstheme="minorHAnsi"/>
+          <w:sz w:val="28"/>
+          <w:szCs w:val="28"/>
+        </w:rPr>
+      </w:pPr>
+    </w:p>
+    <w:p>
+      <w:pPr>
+        <w:pStyle w:val="HTMLPreformatted"/>
+        <w:rPr>
+          <w:rStyle w:val="token"/>
+          <w:rFonts w:asciiTheme="minorHAnsi" w:hAnsiTheme="minorHAnsi" w:cstheme="minorHAnsi"/>
+          <w:sz w:val="32"/>
+          <w:szCs w:val="32"/>
+        </w:rPr>
+      </w:pPr>
+    </w:p>
+    <w:p>
+      <w:pPr>
+        <w:pStyle w:val="HTMLPreformatted"/>
+        <w:rPr>
+          <w:rStyle w:val="token"/>
+          <w:rFonts w:asciiTheme="minorHAnsi" w:hAnsiTheme="minorHAnsi" w:cstheme="minorHAnsi"/>
+          <w:sz w:val="28"/>
+          <w:szCs w:val="28"/>
+        </w:rPr>
+      </w:pPr>
+    </w:p>
+    <w:p>
+      <w:pPr>
+        <w:pStyle w:val="HTMLPreformatted"/>
+        <w:rPr>
+          <w:rFonts w:asciiTheme="minorHAnsi" w:hAnsiTheme="minorHAnsi" w:cstheme="minorHAnsi"/>
+          <w:sz w:val="28"/>
+          <w:szCs w:val="28"/>
+        </w:rPr>
+      </w:pPr>
+    </w:p>
+    <w:p>
+      <w:pPr>
+        <w:pStyle w:val="HTMLPreformatted"/>
+        <w:rPr>
+          <w:rFonts w:asciiTheme="minorHAnsi" w:hAnsiTheme="minorHAnsi" w:cstheme="minorHAnsi"/>
+          <w:sz w:val="28"/>
+          <w:szCs w:val="28"/>
+        </w:rPr>
+      </w:pPr>
+    </w:p>
+    <w:p>
+      <w:pPr>
+        <w:pStyle w:val="HTMLPreformatted"/>
+        <w:rPr>
+          <w:sz w:val="28"/>
+          <w:szCs w:val="28"/>
+        </w:rPr>
+      </w:pPr>
+    </w:p>
+    <w:p>
+      <w:pPr>
+        <w:pStyle w:val="HTMLPreformatted"/>
+        <w:rPr>
+          <w:rFonts w:asciiTheme="minorHAnsi" w:hAnsiTheme="minorHAnsi" w:cstheme="minorHAnsi"/>
+          <w:sz w:val="32"/>
+          <w:szCs w:val="32"/>
+        </w:rPr>
+      </w:pPr>
+    </w:p>
+    <w:p>
+      <w:pPr>
+        <w:rPr>
+          <w:rFonts w:cstheme="minorHAnsi"/>
+          <w:sz w:val="32"/>
+          <w:szCs w:val="32"/>
+        </w:rPr>
+      </w:pPr>
     </w:p>
     <w:p>
       <w:pPr>
@@ -4478,6 +6748,24 @@
       <w14:ligatures w14:val="none"/>
     </w:rPr>
   </w:style>
+  <w:style w:type="character" w:styleId="HTMLCode">
+    <w:name w:val="HTML Code"/>
+    <w:basedOn w:val="DefaultParagraphFont"/>
+    <w:uiPriority w:val="99"/>
+    <w:semiHidden/>
+    <w:unhideWhenUsed/>
+    <w:rsid w:val="00F72A9E"/>
+    <w:rPr>
+      <w:rFonts w:ascii="Courier New" w:eastAsia="Times New Roman" w:hAnsi="Courier New" w:cs="Courier New"/>
+      <w:sz w:val="20"/>
+      <w:szCs w:val="20"/>
+    </w:rPr>
+  </w:style>
+  <w:style w:type="character" w:customStyle="1" w:styleId="token">
+    <w:name w:val="token"/>
+    <w:basedOn w:val="DefaultParagraphFont"/>
+    <w:rsid w:val="00F72A9E"/>
+  </w:style>
 </w:styles>
 </file>
 

</xml_diff>